<commit_message>
Mise a jour de l'etude fonctionnelle :    Ajout du tableau des fonctionnalites avec les tests Mise a jour des diagrammes UML :    Ajout des acteurs dans le diagramme des cas d'utilisation    Retrait de la classe camera dans le diagramme de classes Creation du gantt reel au 21 mars
</commit_message>
<xml_diff>
--- a/doc/Etude Fonctionelle.docx
+++ b/doc/Etude Fonctionelle.docx
@@ -323,10 +323,7 @@
         <w:t>Résumé</w:t>
       </w:r>
       <w:r>
-        <w:t xml:space="preserve"> : Ce cas d’utilisation permet </w:t>
-      </w:r>
-      <w:r>
-        <w:t>de lire les données.</w:t>
+        <w:t> : Ce cas d’utilisation permet de lire les données.</w:t>
       </w:r>
     </w:p>
     <w:p>
@@ -351,19 +348,7 @@
         <w:rPr>
           <w:b/>
         </w:rPr>
-        <w:t>Cas d’utilisation:</w:t>
-      </w:r>
-      <w:r>
-        <w:rPr>
-          <w:b/>
-        </w:rPr>
-        <w:t xml:space="preserve"> découper</w:t>
-      </w:r>
-      <w:r>
-        <w:rPr>
-          <w:b/>
-        </w:rPr>
-        <w:t xml:space="preserve"> les données</w:t>
+        <w:t>Cas d’utilisation: découper les données</w:t>
       </w:r>
     </w:p>
     <w:p>
@@ -377,13 +362,7 @@
         <w:t>Résumé</w:t>
       </w:r>
       <w:r>
-        <w:t xml:space="preserve"> : Ce cas d’utilisation permet </w:t>
-      </w:r>
-      <w:r>
-        <w:t>de construire la structure d</w:t>
-      </w:r>
-      <w:r>
-        <w:t>es données.</w:t>
+        <w:t> : Ce cas d’utilisation permet de construire la structure des données.</w:t>
       </w:r>
     </w:p>
     <w:tbl>
@@ -757,8 +736,6 @@
           <w:b/>
         </w:rPr>
       </w:pPr>
-      <w:bookmarkStart w:id="0" w:name="_GoBack"/>
-      <w:bookmarkEnd w:id="0"/>
       <w:r>
         <w:rPr>
           <w:b/>
@@ -1031,13 +1008,10 @@
               </w:numPr>
             </w:pPr>
             <w:r>
-              <w:t>Requête sur un volume pour obtenir les points inclus dans ce volume (</w:t>
-            </w:r>
-            <w:r>
-              <w:rPr>
-                <w:color w:val="FF0000"/>
-              </w:rPr>
-              <w:t>investigation !!!)</w:t>
+              <w:t>Requête sur un volume pour obtenir l</w:t>
+            </w:r>
+            <w:r>
+              <w:t>es points inclus dans ce volume</w:t>
             </w:r>
           </w:p>
         </w:tc>
@@ -1195,6 +1169,965 @@
     <w:p/>
     <w:p/>
     <w:p/>
+    <w:p/>
+    <w:p>
+      <w:r>
+        <w:br w:type="page"/>
+      </w:r>
+    </w:p>
+    <w:p>
+      <w:r>
+        <w:lastRenderedPageBreak/>
+        <w:t>Tableau des fonctionnalités</w:t>
+      </w:r>
+    </w:p>
+    <w:tbl>
+      <w:tblPr>
+        <w:tblStyle w:val="Grilledutableau"/>
+        <w:tblW w:w="0" w:type="auto"/>
+        <w:tblLook w:val="04A0" w:firstRow="1" w:lastRow="0" w:firstColumn="1" w:lastColumn="0" w:noHBand="0" w:noVBand="1"/>
+      </w:tblPr>
+      <w:tblGrid>
+        <w:gridCol w:w="2547"/>
+        <w:gridCol w:w="992"/>
+        <w:gridCol w:w="1276"/>
+        <w:gridCol w:w="1134"/>
+        <w:gridCol w:w="3113"/>
+      </w:tblGrid>
+      <w:tr>
+        <w:tc>
+          <w:tcPr>
+            <w:tcW w:w="2547" w:type="dxa"/>
+          </w:tcPr>
+          <w:p>
+            <w:pPr>
+              <w:rPr>
+                <w:b/>
+              </w:rPr>
+            </w:pPr>
+            <w:r>
+              <w:rPr>
+                <w:b/>
+              </w:rPr>
+              <w:t>F</w:t>
+            </w:r>
+            <w:bookmarkStart w:id="0" w:name="_GoBack"/>
+            <w:bookmarkEnd w:id="0"/>
+            <w:r>
+              <w:rPr>
+                <w:b/>
+              </w:rPr>
+              <w:t>onctionnalité</w:t>
+            </w:r>
+          </w:p>
+        </w:tc>
+        <w:tc>
+          <w:tcPr>
+            <w:tcW w:w="992" w:type="dxa"/>
+          </w:tcPr>
+          <w:p>
+            <w:pPr>
+              <w:rPr>
+                <w:b/>
+              </w:rPr>
+            </w:pPr>
+            <w:r>
+              <w:rPr>
+                <w:b/>
+              </w:rPr>
+              <w:t>Priorité</w:t>
+            </w:r>
+          </w:p>
+        </w:tc>
+        <w:tc>
+          <w:tcPr>
+            <w:tcW w:w="1276" w:type="dxa"/>
+          </w:tcPr>
+          <w:p>
+            <w:pPr>
+              <w:rPr>
+                <w:b/>
+              </w:rPr>
+            </w:pPr>
+            <w:r>
+              <w:rPr>
+                <w:b/>
+              </w:rPr>
+              <w:t>Réalisation</w:t>
+            </w:r>
+          </w:p>
+        </w:tc>
+        <w:tc>
+          <w:tcPr>
+            <w:tcW w:w="1134" w:type="dxa"/>
+          </w:tcPr>
+          <w:p>
+            <w:pPr>
+              <w:rPr>
+                <w:b/>
+              </w:rPr>
+            </w:pPr>
+            <w:r>
+              <w:rPr>
+                <w:b/>
+              </w:rPr>
+              <w:t>Difficulté</w:t>
+            </w:r>
+          </w:p>
+        </w:tc>
+        <w:tc>
+          <w:tcPr>
+            <w:tcW w:w="3113" w:type="dxa"/>
+          </w:tcPr>
+          <w:p>
+            <w:pPr>
+              <w:rPr>
+                <w:b/>
+              </w:rPr>
+            </w:pPr>
+            <w:r>
+              <w:rPr>
+                <w:b/>
+              </w:rPr>
+              <w:t>Tests</w:t>
+            </w:r>
+          </w:p>
+        </w:tc>
+      </w:tr>
+      <w:tr>
+        <w:tc>
+          <w:tcPr>
+            <w:tcW w:w="2547" w:type="dxa"/>
+          </w:tcPr>
+          <w:p>
+            <w:r>
+              <w:t xml:space="preserve">1. </w:t>
+            </w:r>
+            <w:r>
+              <w:t>Lire les données</w:t>
+            </w:r>
+          </w:p>
+        </w:tc>
+        <w:tc>
+          <w:tcPr>
+            <w:tcW w:w="992" w:type="dxa"/>
+          </w:tcPr>
+          <w:p>
+            <w:r>
+              <w:t>1</w:t>
+            </w:r>
+          </w:p>
+        </w:tc>
+        <w:tc>
+          <w:tcPr>
+            <w:tcW w:w="1276" w:type="dxa"/>
+          </w:tcPr>
+          <w:p>
+            <w:r>
+              <w:t>10%</w:t>
+            </w:r>
+          </w:p>
+        </w:tc>
+        <w:tc>
+          <w:tcPr>
+            <w:tcW w:w="1134" w:type="dxa"/>
+          </w:tcPr>
+          <w:p>
+            <w:r>
+              <w:t>Facile</w:t>
+            </w:r>
+          </w:p>
+        </w:tc>
+        <w:tc>
+          <w:tcPr>
+            <w:tcW w:w="3113" w:type="dxa"/>
+          </w:tcPr>
+          <w:p/>
+        </w:tc>
+      </w:tr>
+      <w:tr>
+        <w:tc>
+          <w:tcPr>
+            <w:tcW w:w="2547" w:type="dxa"/>
+          </w:tcPr>
+          <w:p>
+            <w:r>
+              <w:t xml:space="preserve">1.1. </w:t>
+            </w:r>
+            <w:r>
+              <w:t>Stocker en mémoire les données lues</w:t>
+            </w:r>
+          </w:p>
+        </w:tc>
+        <w:tc>
+          <w:tcPr>
+            <w:tcW w:w="992" w:type="dxa"/>
+          </w:tcPr>
+          <w:p>
+            <w:r>
+              <w:t>1</w:t>
+            </w:r>
+          </w:p>
+        </w:tc>
+        <w:tc>
+          <w:tcPr>
+            <w:tcW w:w="1276" w:type="dxa"/>
+          </w:tcPr>
+          <w:p>
+            <w:r>
+              <w:t>0%</w:t>
+            </w:r>
+          </w:p>
+        </w:tc>
+        <w:tc>
+          <w:tcPr>
+            <w:tcW w:w="1134" w:type="dxa"/>
+          </w:tcPr>
+          <w:p>
+            <w:r>
+              <w:t>Facile</w:t>
+            </w:r>
+          </w:p>
+        </w:tc>
+        <w:tc>
+          <w:tcPr>
+            <w:tcW w:w="3113" w:type="dxa"/>
+          </w:tcPr>
+          <w:p>
+            <w:r>
+              <w:t>Les 5 premiers points sont identiques à ceux du fichier</w:t>
+            </w:r>
+          </w:p>
+        </w:tc>
+      </w:tr>
+      <w:tr>
+        <w:tc>
+          <w:tcPr>
+            <w:tcW w:w="2547" w:type="dxa"/>
+          </w:tcPr>
+          <w:p>
+            <w:r>
+              <w:t xml:space="preserve">2. </w:t>
+            </w:r>
+            <w:r>
+              <w:t>Découper les données</w:t>
+            </w:r>
+          </w:p>
+        </w:tc>
+        <w:tc>
+          <w:tcPr>
+            <w:tcW w:w="992" w:type="dxa"/>
+          </w:tcPr>
+          <w:p>
+            <w:r>
+              <w:t>1</w:t>
+            </w:r>
+          </w:p>
+        </w:tc>
+        <w:tc>
+          <w:tcPr>
+            <w:tcW w:w="1276" w:type="dxa"/>
+          </w:tcPr>
+          <w:p>
+            <w:r>
+              <w:t>0%</w:t>
+            </w:r>
+          </w:p>
+        </w:tc>
+        <w:tc>
+          <w:tcPr>
+            <w:tcW w:w="1134" w:type="dxa"/>
+          </w:tcPr>
+          <w:p>
+            <w:r>
+              <w:t>Moyen</w:t>
+            </w:r>
+          </w:p>
+        </w:tc>
+        <w:tc>
+          <w:tcPr>
+            <w:tcW w:w="3113" w:type="dxa"/>
+          </w:tcPr>
+          <w:p>
+            <w:r>
+              <w:t>La structure de l’arbre est valide</w:t>
+            </w:r>
+          </w:p>
+        </w:tc>
+      </w:tr>
+      <w:tr>
+        <w:tc>
+          <w:tcPr>
+            <w:tcW w:w="2547" w:type="dxa"/>
+          </w:tcPr>
+          <w:p>
+            <w:pPr>
+              <w:pStyle w:val="Paragraphedeliste"/>
+              <w:ind w:left="0"/>
+            </w:pPr>
+            <w:r>
+              <w:t xml:space="preserve">2.1. </w:t>
+            </w:r>
+            <w:r>
+              <w:t xml:space="preserve">Choisir une structure </w:t>
+            </w:r>
+          </w:p>
+        </w:tc>
+        <w:tc>
+          <w:tcPr>
+            <w:tcW w:w="992" w:type="dxa"/>
+          </w:tcPr>
+          <w:p>
+            <w:r>
+              <w:t>1</w:t>
+            </w:r>
+          </w:p>
+        </w:tc>
+        <w:tc>
+          <w:tcPr>
+            <w:tcW w:w="1276" w:type="dxa"/>
+          </w:tcPr>
+          <w:p>
+            <w:r>
+              <w:t>0%</w:t>
+            </w:r>
+          </w:p>
+        </w:tc>
+        <w:tc>
+          <w:tcPr>
+            <w:tcW w:w="1134" w:type="dxa"/>
+          </w:tcPr>
+          <w:p>
+            <w:r>
+              <w:t>Facile</w:t>
+            </w:r>
+          </w:p>
+        </w:tc>
+        <w:tc>
+          <w:tcPr>
+            <w:tcW w:w="3113" w:type="dxa"/>
+          </w:tcPr>
+          <w:p>
+            <w:r>
+              <w:t>On peut changer la méthode utilisée</w:t>
+            </w:r>
+          </w:p>
+        </w:tc>
+      </w:tr>
+      <w:tr>
+        <w:tc>
+          <w:tcPr>
+            <w:tcW w:w="2547" w:type="dxa"/>
+          </w:tcPr>
+          <w:p>
+            <w:r>
+              <w:t xml:space="preserve">2.2. </w:t>
+            </w:r>
+            <w:r>
+              <w:t>Stocker les feuilles</w:t>
+            </w:r>
+          </w:p>
+        </w:tc>
+        <w:tc>
+          <w:tcPr>
+            <w:tcW w:w="992" w:type="dxa"/>
+          </w:tcPr>
+          <w:p>
+            <w:r>
+              <w:t>1</w:t>
+            </w:r>
+          </w:p>
+        </w:tc>
+        <w:tc>
+          <w:tcPr>
+            <w:tcW w:w="1276" w:type="dxa"/>
+          </w:tcPr>
+          <w:p>
+            <w:r>
+              <w:t>50%</w:t>
+            </w:r>
+          </w:p>
+        </w:tc>
+        <w:tc>
+          <w:tcPr>
+            <w:tcW w:w="1134" w:type="dxa"/>
+          </w:tcPr>
+          <w:p>
+            <w:r>
+              <w:t>Facile</w:t>
+            </w:r>
+          </w:p>
+        </w:tc>
+        <w:tc>
+          <w:tcPr>
+            <w:tcW w:w="3113" w:type="dxa"/>
+          </w:tcPr>
+          <w:p>
+            <w:r>
+              <w:t>Tous les points du nuage initial sont dans au moins une feuille</w:t>
+            </w:r>
+            <w:r>
+              <w:t>. (*) ou un échantillon représentatif …</w:t>
+            </w:r>
+          </w:p>
+        </w:tc>
+      </w:tr>
+      <w:tr>
+        <w:tc>
+          <w:tcPr>
+            <w:tcW w:w="2547" w:type="dxa"/>
+          </w:tcPr>
+          <w:p>
+            <w:r>
+              <w:t xml:space="preserve">2.2.1 </w:t>
+            </w:r>
+            <w:r>
+              <w:t>Identifier la taille</w:t>
+            </w:r>
+          </w:p>
+        </w:tc>
+        <w:tc>
+          <w:tcPr>
+            <w:tcW w:w="992" w:type="dxa"/>
+          </w:tcPr>
+          <w:p>
+            <w:r>
+              <w:t>1</w:t>
+            </w:r>
+          </w:p>
+        </w:tc>
+        <w:tc>
+          <w:tcPr>
+            <w:tcW w:w="1276" w:type="dxa"/>
+          </w:tcPr>
+          <w:p>
+            <w:r>
+              <w:t>0%</w:t>
+            </w:r>
+          </w:p>
+        </w:tc>
+        <w:tc>
+          <w:tcPr>
+            <w:tcW w:w="1134" w:type="dxa"/>
+          </w:tcPr>
+          <w:p>
+            <w:r>
+              <w:t>Moyen</w:t>
+            </w:r>
+          </w:p>
+        </w:tc>
+        <w:tc>
+          <w:tcPr>
+            <w:tcW w:w="3113" w:type="dxa"/>
+          </w:tcPr>
+          <w:p>
+            <w:r>
+              <w:t>Minimise l’indicateur « durée des requêtes »</w:t>
+            </w:r>
+          </w:p>
+        </w:tc>
+      </w:tr>
+      <w:tr>
+        <w:tc>
+          <w:tcPr>
+            <w:tcW w:w="2547" w:type="dxa"/>
+          </w:tcPr>
+          <w:p>
+            <w:r>
+              <w:t xml:space="preserve">2.2.2 </w:t>
+            </w:r>
+            <w:r>
+              <w:t>Choisir le mode de stockage</w:t>
+            </w:r>
+          </w:p>
+        </w:tc>
+        <w:tc>
+          <w:tcPr>
+            <w:tcW w:w="992" w:type="dxa"/>
+          </w:tcPr>
+          <w:p>
+            <w:r>
+              <w:t>5</w:t>
+            </w:r>
+          </w:p>
+        </w:tc>
+        <w:tc>
+          <w:tcPr>
+            <w:tcW w:w="1276" w:type="dxa"/>
+          </w:tcPr>
+          <w:p>
+            <w:r>
+              <w:t>0%</w:t>
+            </w:r>
+          </w:p>
+        </w:tc>
+        <w:tc>
+          <w:tcPr>
+            <w:tcW w:w="1134" w:type="dxa"/>
+          </w:tcPr>
+          <w:p>
+            <w:r>
+              <w:t>Moyen</w:t>
+            </w:r>
+          </w:p>
+        </w:tc>
+        <w:tc>
+          <w:tcPr>
+            <w:tcW w:w="3113" w:type="dxa"/>
+          </w:tcPr>
+          <w:p>
+            <w:r>
+              <w:t>Minimise l’indicateur « rapport taille du nuage initial / stocké »</w:t>
+            </w:r>
+          </w:p>
+        </w:tc>
+      </w:tr>
+      <w:tr>
+        <w:tc>
+          <w:tcPr>
+            <w:tcW w:w="2547" w:type="dxa"/>
+          </w:tcPr>
+          <w:p>
+            <w:r>
+              <w:t xml:space="preserve">2.3 </w:t>
+            </w:r>
+            <w:r>
+              <w:t>Stocker la structure de l’arbre</w:t>
+            </w:r>
+          </w:p>
+        </w:tc>
+        <w:tc>
+          <w:tcPr>
+            <w:tcW w:w="992" w:type="dxa"/>
+          </w:tcPr>
+          <w:p>
+            <w:r>
+              <w:t>1</w:t>
+            </w:r>
+          </w:p>
+        </w:tc>
+        <w:tc>
+          <w:tcPr>
+            <w:tcW w:w="1276" w:type="dxa"/>
+          </w:tcPr>
+          <w:p>
+            <w:r>
+              <w:t>0%</w:t>
+            </w:r>
+          </w:p>
+        </w:tc>
+        <w:tc>
+          <w:tcPr>
+            <w:tcW w:w="1134" w:type="dxa"/>
+          </w:tcPr>
+          <w:p>
+            <w:r>
+              <w:t>Moyen</w:t>
+            </w:r>
+          </w:p>
+        </w:tc>
+        <w:tc>
+          <w:tcPr>
+            <w:tcW w:w="3113" w:type="dxa"/>
+          </w:tcPr>
+          <w:p>
+            <w:r>
+              <w:t>Cf. infra</w:t>
+            </w:r>
+          </w:p>
+        </w:tc>
+      </w:tr>
+      <w:tr>
+        <w:tc>
+          <w:tcPr>
+            <w:tcW w:w="2547" w:type="dxa"/>
+          </w:tcPr>
+          <w:p>
+            <w:r>
+              <w:t xml:space="preserve">2.3.1 </w:t>
+            </w:r>
+            <w:r>
+              <w:t>Déterminer la hauteur de l’arbre</w:t>
+            </w:r>
+          </w:p>
+        </w:tc>
+        <w:tc>
+          <w:tcPr>
+            <w:tcW w:w="992" w:type="dxa"/>
+          </w:tcPr>
+          <w:p>
+            <w:r>
+              <w:t>1</w:t>
+            </w:r>
+          </w:p>
+        </w:tc>
+        <w:tc>
+          <w:tcPr>
+            <w:tcW w:w="1276" w:type="dxa"/>
+          </w:tcPr>
+          <w:p>
+            <w:r>
+              <w:t>0%</w:t>
+            </w:r>
+          </w:p>
+        </w:tc>
+        <w:tc>
+          <w:tcPr>
+            <w:tcW w:w="1134" w:type="dxa"/>
+          </w:tcPr>
+          <w:p>
+            <w:r>
+              <w:t>Moyen</w:t>
+            </w:r>
+          </w:p>
+        </w:tc>
+        <w:tc>
+          <w:tcPr>
+            <w:tcW w:w="3113" w:type="dxa"/>
+          </w:tcPr>
+          <w:p>
+            <w:r>
+              <w:t>Minimise l’indicateur « durée des requêtes »</w:t>
+            </w:r>
+          </w:p>
+        </w:tc>
+      </w:tr>
+      <w:tr>
+        <w:tc>
+          <w:tcPr>
+            <w:tcW w:w="2547" w:type="dxa"/>
+          </w:tcPr>
+          <w:p>
+            <w:r>
+              <w:t xml:space="preserve">2.3.2 </w:t>
+            </w:r>
+            <w:r>
+              <w:t>Stocker les nœuds</w:t>
+            </w:r>
+          </w:p>
+        </w:tc>
+        <w:tc>
+          <w:tcPr>
+            <w:tcW w:w="992" w:type="dxa"/>
+          </w:tcPr>
+          <w:p>
+            <w:r>
+              <w:t>1</w:t>
+            </w:r>
+          </w:p>
+        </w:tc>
+        <w:tc>
+          <w:tcPr>
+            <w:tcW w:w="1276" w:type="dxa"/>
+          </w:tcPr>
+          <w:p>
+            <w:r>
+              <w:t>0%</w:t>
+            </w:r>
+          </w:p>
+        </w:tc>
+        <w:tc>
+          <w:tcPr>
+            <w:tcW w:w="1134" w:type="dxa"/>
+          </w:tcPr>
+          <w:p>
+            <w:r>
+              <w:t>Moyen</w:t>
+            </w:r>
+          </w:p>
+        </w:tc>
+        <w:tc>
+          <w:tcPr>
+            <w:tcW w:w="3113" w:type="dxa"/>
+          </w:tcPr>
+          <w:p>
+            <w:r>
+              <w:t>La structure de l’arbre est vérifiée</w:t>
+            </w:r>
+          </w:p>
+        </w:tc>
+      </w:tr>
+      <w:tr>
+        <w:tc>
+          <w:tcPr>
+            <w:tcW w:w="2547" w:type="dxa"/>
+          </w:tcPr>
+          <w:p>
+            <w:r>
+              <w:t xml:space="preserve">3. </w:t>
+            </w:r>
+            <w:r>
+              <w:t>Afficher les données</w:t>
+            </w:r>
+          </w:p>
+        </w:tc>
+        <w:tc>
+          <w:tcPr>
+            <w:tcW w:w="992" w:type="dxa"/>
+          </w:tcPr>
+          <w:p>
+            <w:r>
+              <w:t>1</w:t>
+            </w:r>
+          </w:p>
+        </w:tc>
+        <w:tc>
+          <w:tcPr>
+            <w:tcW w:w="1276" w:type="dxa"/>
+          </w:tcPr>
+          <w:p>
+            <w:r>
+              <w:t>0%</w:t>
+            </w:r>
+          </w:p>
+        </w:tc>
+        <w:tc>
+          <w:tcPr>
+            <w:tcW w:w="1134" w:type="dxa"/>
+          </w:tcPr>
+          <w:p>
+            <w:r>
+              <w:t>Difficile</w:t>
+            </w:r>
+          </w:p>
+        </w:tc>
+        <w:tc>
+          <w:tcPr>
+            <w:tcW w:w="3113" w:type="dxa"/>
+          </w:tcPr>
+          <w:p>
+            <w:r>
+              <w:t>Cf. infra</w:t>
+            </w:r>
+          </w:p>
+        </w:tc>
+      </w:tr>
+      <w:tr>
+        <w:tc>
+          <w:tcPr>
+            <w:tcW w:w="2547" w:type="dxa"/>
+          </w:tcPr>
+          <w:p>
+            <w:r>
+              <w:t xml:space="preserve">3.1 </w:t>
+            </w:r>
+            <w:r>
+              <w:t>Obtenir les points à afficher</w:t>
+            </w:r>
+          </w:p>
+        </w:tc>
+        <w:tc>
+          <w:tcPr>
+            <w:tcW w:w="992" w:type="dxa"/>
+          </w:tcPr>
+          <w:p>
+            <w:r>
+              <w:t>1</w:t>
+            </w:r>
+          </w:p>
+        </w:tc>
+        <w:tc>
+          <w:tcPr>
+            <w:tcW w:w="1276" w:type="dxa"/>
+          </w:tcPr>
+          <w:p>
+            <w:r>
+              <w:t>0%</w:t>
+            </w:r>
+          </w:p>
+        </w:tc>
+        <w:tc>
+          <w:tcPr>
+            <w:tcW w:w="1134" w:type="dxa"/>
+          </w:tcPr>
+          <w:p>
+            <w:r>
+              <w:t>Difficile</w:t>
+            </w:r>
+          </w:p>
+        </w:tc>
+        <w:tc>
+          <w:tcPr>
+            <w:tcW w:w="3113" w:type="dxa"/>
+          </w:tcPr>
+          <w:p>
+            <w:r>
+              <w:t>Tous les points contenus sont récupérés</w:t>
+            </w:r>
+          </w:p>
+        </w:tc>
+      </w:tr>
+      <w:tr>
+        <w:tc>
+          <w:tcPr>
+            <w:tcW w:w="2547" w:type="dxa"/>
+          </w:tcPr>
+          <w:p>
+            <w:r>
+              <w:t xml:space="preserve">3.1.1 </w:t>
+            </w:r>
+            <w:r>
+              <w:t>Requête sur un point pour obtenir un voisinage</w:t>
+            </w:r>
+          </w:p>
+        </w:tc>
+        <w:tc>
+          <w:tcPr>
+            <w:tcW w:w="992" w:type="dxa"/>
+          </w:tcPr>
+          <w:p>
+            <w:r>
+              <w:t>2</w:t>
+            </w:r>
+          </w:p>
+        </w:tc>
+        <w:tc>
+          <w:tcPr>
+            <w:tcW w:w="1276" w:type="dxa"/>
+          </w:tcPr>
+          <w:p>
+            <w:r>
+              <w:t>0%</w:t>
+            </w:r>
+          </w:p>
+        </w:tc>
+        <w:tc>
+          <w:tcPr>
+            <w:tcW w:w="1134" w:type="dxa"/>
+          </w:tcPr>
+          <w:p>
+            <w:r>
+              <w:t>Difficile</w:t>
+            </w:r>
+          </w:p>
+        </w:tc>
+        <w:tc>
+          <w:tcPr>
+            <w:tcW w:w="3113" w:type="dxa"/>
+          </w:tcPr>
+          <w:p>
+            <w:r>
+              <w:t>Tous les points correspondants sont récupérés</w:t>
+            </w:r>
+          </w:p>
+        </w:tc>
+      </w:tr>
+      <w:tr>
+        <w:tc>
+          <w:tcPr>
+            <w:tcW w:w="2547" w:type="dxa"/>
+          </w:tcPr>
+          <w:p>
+            <w:r>
+              <w:t xml:space="preserve">3.1.2 </w:t>
+            </w:r>
+            <w:r>
+              <w:t>Requête sur un volume</w:t>
+            </w:r>
+          </w:p>
+        </w:tc>
+        <w:tc>
+          <w:tcPr>
+            <w:tcW w:w="992" w:type="dxa"/>
+          </w:tcPr>
+          <w:p>
+            <w:r>
+              <w:t>1</w:t>
+            </w:r>
+          </w:p>
+        </w:tc>
+        <w:tc>
+          <w:tcPr>
+            <w:tcW w:w="1276" w:type="dxa"/>
+          </w:tcPr>
+          <w:p>
+            <w:r>
+              <w:t>0%</w:t>
+            </w:r>
+          </w:p>
+        </w:tc>
+        <w:tc>
+          <w:tcPr>
+            <w:tcW w:w="1134" w:type="dxa"/>
+          </w:tcPr>
+          <w:p>
+            <w:r>
+              <w:t>Moyen</w:t>
+            </w:r>
+          </w:p>
+        </w:tc>
+        <w:tc>
+          <w:tcPr>
+            <w:tcW w:w="3113" w:type="dxa"/>
+          </w:tcPr>
+          <w:p>
+            <w:r>
+              <w:t>Tous les points contenus sont récupérés</w:t>
+            </w:r>
+          </w:p>
+        </w:tc>
+      </w:tr>
+      <w:tr>
+        <w:tc>
+          <w:tcPr>
+            <w:tcW w:w="2547" w:type="dxa"/>
+          </w:tcPr>
+          <w:p>
+            <w:r>
+              <w:t xml:space="preserve">3.2 </w:t>
+            </w:r>
+            <w:r>
+              <w:t xml:space="preserve">Afficher les points </w:t>
+            </w:r>
+          </w:p>
+        </w:tc>
+        <w:tc>
+          <w:tcPr>
+            <w:tcW w:w="992" w:type="dxa"/>
+          </w:tcPr>
+          <w:p>
+            <w:r>
+              <w:t>2</w:t>
+            </w:r>
+          </w:p>
+        </w:tc>
+        <w:tc>
+          <w:tcPr>
+            <w:tcW w:w="1276" w:type="dxa"/>
+          </w:tcPr>
+          <w:p>
+            <w:r>
+              <w:t>0%</w:t>
+            </w:r>
+          </w:p>
+        </w:tc>
+        <w:tc>
+          <w:tcPr>
+            <w:tcW w:w="1134" w:type="dxa"/>
+          </w:tcPr>
+          <w:p>
+            <w:r>
+              <w:t>Difficile</w:t>
+            </w:r>
+          </w:p>
+        </w:tc>
+        <w:tc>
+          <w:tcPr>
+            <w:tcW w:w="3113" w:type="dxa"/>
+          </w:tcPr>
+          <w:p>
+            <w:r>
+              <w:t>Les points sont affichés au bon endroit.</w:t>
+            </w:r>
+          </w:p>
+          <w:p>
+            <w:r>
+              <w:t>Les points sélectionnés sont affichés.</w:t>
+            </w:r>
+          </w:p>
+        </w:tc>
+      </w:tr>
+    </w:tbl>
     <w:p/>
     <w:sectPr>
       <w:pgSz w:w="11906" w:h="16838"/>
@@ -1436,9 +2369,9 @@
   </w:abstractNum>
   <w:abstractNum w:abstractNumId="2">
     <w:nsid w:val="3C513ACF"/>
-    <w:multiLevelType w:val="hybridMultilevel"/>
-    <w:tmpl w:val="92E04110"/>
-    <w:lvl w:ilvl="0" w:tplc="040C0013">
+    <w:multiLevelType w:val="multilevel"/>
+    <w:tmpl w:val="0F9292EC"/>
+    <w:lvl w:ilvl="0">
       <w:start w:val="1"/>
       <w:numFmt w:val="upperRoman"/>
       <w:lvlText w:val="%1."/>
@@ -1447,77 +2380,109 @@
         <w:ind w:left="720" w:hanging="360"/>
       </w:pPr>
     </w:lvl>
-    <w:lvl w:ilvl="1" w:tplc="040C0019" w:tentative="1">
-      <w:start w:val="1"/>
-      <w:numFmt w:val="lowerLetter"/>
-      <w:lvlText w:val="%2."/>
-      <w:lvlJc w:val="left"/>
-      <w:pPr>
-        <w:ind w:left="1440" w:hanging="360"/>
-      </w:pPr>
-    </w:lvl>
-    <w:lvl w:ilvl="2" w:tplc="040C001B" w:tentative="1">
-      <w:start w:val="1"/>
-      <w:numFmt w:val="lowerRoman"/>
-      <w:lvlText w:val="%3."/>
-      <w:lvlJc w:val="right"/>
-      <w:pPr>
-        <w:ind w:left="2160" w:hanging="180"/>
-      </w:pPr>
-    </w:lvl>
-    <w:lvl w:ilvl="3" w:tplc="040C000F" w:tentative="1">
+    <w:lvl w:ilvl="1">
       <w:start w:val="1"/>
       <w:numFmt w:val="decimal"/>
-      <w:lvlText w:val="%4."/>
-      <w:lvlJc w:val="left"/>
-      <w:pPr>
-        <w:ind w:left="2880" w:hanging="360"/>
-      </w:pPr>
-    </w:lvl>
-    <w:lvl w:ilvl="4" w:tplc="040C0019" w:tentative="1">
-      <w:start w:val="1"/>
-      <w:numFmt w:val="lowerLetter"/>
-      <w:lvlText w:val="%5."/>
-      <w:lvlJc w:val="left"/>
-      <w:pPr>
-        <w:ind w:left="3600" w:hanging="360"/>
-      </w:pPr>
-    </w:lvl>
-    <w:lvl w:ilvl="5" w:tplc="040C001B" w:tentative="1">
-      <w:start w:val="1"/>
-      <w:numFmt w:val="lowerRoman"/>
-      <w:lvlText w:val="%6."/>
-      <w:lvlJc w:val="right"/>
-      <w:pPr>
-        <w:ind w:left="4320" w:hanging="180"/>
-      </w:pPr>
-    </w:lvl>
-    <w:lvl w:ilvl="6" w:tplc="040C000F" w:tentative="1">
+      <w:isLgl/>
+      <w:lvlText w:val="%1.%2."/>
+      <w:lvlJc w:val="left"/>
+      <w:pPr>
+        <w:ind w:left="720" w:hanging="360"/>
+      </w:pPr>
+      <w:rPr>
+        <w:rFonts w:hint="default"/>
+      </w:rPr>
+    </w:lvl>
+    <w:lvl w:ilvl="2">
       <w:start w:val="1"/>
       <w:numFmt w:val="decimal"/>
-      <w:lvlText w:val="%7."/>
-      <w:lvlJc w:val="left"/>
-      <w:pPr>
-        <w:ind w:left="5040" w:hanging="360"/>
-      </w:pPr>
-    </w:lvl>
-    <w:lvl w:ilvl="7" w:tplc="040C0019" w:tentative="1">
-      <w:start w:val="1"/>
-      <w:numFmt w:val="lowerLetter"/>
-      <w:lvlText w:val="%8."/>
-      <w:lvlJc w:val="left"/>
-      <w:pPr>
-        <w:ind w:left="5760" w:hanging="360"/>
-      </w:pPr>
-    </w:lvl>
-    <w:lvl w:ilvl="8" w:tplc="040C001B" w:tentative="1">
-      <w:start w:val="1"/>
-      <w:numFmt w:val="lowerRoman"/>
-      <w:lvlText w:val="%9."/>
-      <w:lvlJc w:val="right"/>
-      <w:pPr>
-        <w:ind w:left="6480" w:hanging="180"/>
-      </w:pPr>
+      <w:isLgl/>
+      <w:lvlText w:val="%1.%2.%3."/>
+      <w:lvlJc w:val="left"/>
+      <w:pPr>
+        <w:ind w:left="1080" w:hanging="720"/>
+      </w:pPr>
+      <w:rPr>
+        <w:rFonts w:hint="default"/>
+      </w:rPr>
+    </w:lvl>
+    <w:lvl w:ilvl="3">
+      <w:start w:val="1"/>
+      <w:numFmt w:val="decimal"/>
+      <w:isLgl/>
+      <w:lvlText w:val="%1.%2.%3.%4."/>
+      <w:lvlJc w:val="left"/>
+      <w:pPr>
+        <w:ind w:left="1080" w:hanging="720"/>
+      </w:pPr>
+      <w:rPr>
+        <w:rFonts w:hint="default"/>
+      </w:rPr>
+    </w:lvl>
+    <w:lvl w:ilvl="4">
+      <w:start w:val="1"/>
+      <w:numFmt w:val="decimal"/>
+      <w:isLgl/>
+      <w:lvlText w:val="%1.%2.%3.%4.%5."/>
+      <w:lvlJc w:val="left"/>
+      <w:pPr>
+        <w:ind w:left="1440" w:hanging="1080"/>
+      </w:pPr>
+      <w:rPr>
+        <w:rFonts w:hint="default"/>
+      </w:rPr>
+    </w:lvl>
+    <w:lvl w:ilvl="5">
+      <w:start w:val="1"/>
+      <w:numFmt w:val="decimal"/>
+      <w:isLgl/>
+      <w:lvlText w:val="%1.%2.%3.%4.%5.%6."/>
+      <w:lvlJc w:val="left"/>
+      <w:pPr>
+        <w:ind w:left="1440" w:hanging="1080"/>
+      </w:pPr>
+      <w:rPr>
+        <w:rFonts w:hint="default"/>
+      </w:rPr>
+    </w:lvl>
+    <w:lvl w:ilvl="6">
+      <w:start w:val="1"/>
+      <w:numFmt w:val="decimal"/>
+      <w:isLgl/>
+      <w:lvlText w:val="%1.%2.%3.%4.%5.%6.%7."/>
+      <w:lvlJc w:val="left"/>
+      <w:pPr>
+        <w:ind w:left="1800" w:hanging="1440"/>
+      </w:pPr>
+      <w:rPr>
+        <w:rFonts w:hint="default"/>
+      </w:rPr>
+    </w:lvl>
+    <w:lvl w:ilvl="7">
+      <w:start w:val="1"/>
+      <w:numFmt w:val="decimal"/>
+      <w:isLgl/>
+      <w:lvlText w:val="%1.%2.%3.%4.%5.%6.%7.%8."/>
+      <w:lvlJc w:val="left"/>
+      <w:pPr>
+        <w:ind w:left="1800" w:hanging="1440"/>
+      </w:pPr>
+      <w:rPr>
+        <w:rFonts w:hint="default"/>
+      </w:rPr>
+    </w:lvl>
+    <w:lvl w:ilvl="8">
+      <w:start w:val="1"/>
+      <w:numFmt w:val="decimal"/>
+      <w:isLgl/>
+      <w:lvlText w:val="%1.%2.%3.%4.%5.%6.%7.%8.%9."/>
+      <w:lvlJc w:val="left"/>
+      <w:pPr>
+        <w:ind w:left="2160" w:hanging="1800"/>
+      </w:pPr>
+      <w:rPr>
+        <w:rFonts w:hint="default"/>
+      </w:rPr>
     </w:lvl>
   </w:abstractNum>
   <w:abstractNum w:abstractNumId="3">
@@ -1634,6 +2599,95 @@
     </w:lvl>
   </w:abstractNum>
   <w:abstractNum w:abstractNumId="4">
+    <w:nsid w:val="5D956027"/>
+    <w:multiLevelType w:val="hybridMultilevel"/>
+    <w:tmpl w:val="BB646166"/>
+    <w:lvl w:ilvl="0" w:tplc="040C000F">
+      <w:start w:val="1"/>
+      <w:numFmt w:val="decimal"/>
+      <w:lvlText w:val="%1."/>
+      <w:lvlJc w:val="left"/>
+      <w:pPr>
+        <w:ind w:left="720" w:hanging="360"/>
+      </w:pPr>
+      <w:rPr>
+        <w:rFonts w:hint="default"/>
+      </w:rPr>
+    </w:lvl>
+    <w:lvl w:ilvl="1" w:tplc="040C0019" w:tentative="1">
+      <w:start w:val="1"/>
+      <w:numFmt w:val="lowerLetter"/>
+      <w:lvlText w:val="%2."/>
+      <w:lvlJc w:val="left"/>
+      <w:pPr>
+        <w:ind w:left="1440" w:hanging="360"/>
+      </w:pPr>
+    </w:lvl>
+    <w:lvl w:ilvl="2" w:tplc="040C001B" w:tentative="1">
+      <w:start w:val="1"/>
+      <w:numFmt w:val="lowerRoman"/>
+      <w:lvlText w:val="%3."/>
+      <w:lvlJc w:val="right"/>
+      <w:pPr>
+        <w:ind w:left="2160" w:hanging="180"/>
+      </w:pPr>
+    </w:lvl>
+    <w:lvl w:ilvl="3" w:tplc="040C000F" w:tentative="1">
+      <w:start w:val="1"/>
+      <w:numFmt w:val="decimal"/>
+      <w:lvlText w:val="%4."/>
+      <w:lvlJc w:val="left"/>
+      <w:pPr>
+        <w:ind w:left="2880" w:hanging="360"/>
+      </w:pPr>
+    </w:lvl>
+    <w:lvl w:ilvl="4" w:tplc="040C0019" w:tentative="1">
+      <w:start w:val="1"/>
+      <w:numFmt w:val="lowerLetter"/>
+      <w:lvlText w:val="%5."/>
+      <w:lvlJc w:val="left"/>
+      <w:pPr>
+        <w:ind w:left="3600" w:hanging="360"/>
+      </w:pPr>
+    </w:lvl>
+    <w:lvl w:ilvl="5" w:tplc="040C001B" w:tentative="1">
+      <w:start w:val="1"/>
+      <w:numFmt w:val="lowerRoman"/>
+      <w:lvlText w:val="%6."/>
+      <w:lvlJc w:val="right"/>
+      <w:pPr>
+        <w:ind w:left="4320" w:hanging="180"/>
+      </w:pPr>
+    </w:lvl>
+    <w:lvl w:ilvl="6" w:tplc="040C000F" w:tentative="1">
+      <w:start w:val="1"/>
+      <w:numFmt w:val="decimal"/>
+      <w:lvlText w:val="%7."/>
+      <w:lvlJc w:val="left"/>
+      <w:pPr>
+        <w:ind w:left="5040" w:hanging="360"/>
+      </w:pPr>
+    </w:lvl>
+    <w:lvl w:ilvl="7" w:tplc="040C0019" w:tentative="1">
+      <w:start w:val="1"/>
+      <w:numFmt w:val="lowerLetter"/>
+      <w:lvlText w:val="%8."/>
+      <w:lvlJc w:val="left"/>
+      <w:pPr>
+        <w:ind w:left="5760" w:hanging="360"/>
+      </w:pPr>
+    </w:lvl>
+    <w:lvl w:ilvl="8" w:tplc="040C001B" w:tentative="1">
+      <w:start w:val="1"/>
+      <w:numFmt w:val="lowerRoman"/>
+      <w:lvlText w:val="%9."/>
+      <w:lvlJc w:val="right"/>
+      <w:pPr>
+        <w:ind w:left="6480" w:hanging="180"/>
+      </w:pPr>
+    </w:lvl>
+  </w:abstractNum>
+  <w:abstractNum w:abstractNumId="5">
     <w:nsid w:val="720912D8"/>
     <w:multiLevelType w:val="hybridMultilevel"/>
     <w:tmpl w:val="4A5E70A6"/>
@@ -1747,7 +2801,7 @@
     </w:lvl>
   </w:abstractNum>
   <w:num w:numId="1">
-    <w:abstractNumId w:val="4"/>
+    <w:abstractNumId w:val="5"/>
   </w:num>
   <w:num w:numId="2">
     <w:abstractNumId w:val="3"/>
@@ -1760,6 +2814,9 @@
   </w:num>
   <w:num w:numId="5">
     <w:abstractNumId w:val="1"/>
+  </w:num>
+  <w:num w:numId="6">
+    <w:abstractNumId w:val="4"/>
   </w:num>
 </w:numbering>
 </file>

</xml_diff>

<commit_message>
On avait laisse des lignes vides ! Et j'ai ameliore la mise en page.
</commit_message>
<xml_diff>
--- a/doc/Etude Fonctionelle.docx
+++ b/doc/Etude Fonctionelle.docx
@@ -64,11 +64,39 @@
           </w:tcPr>
           <w:p>
             <w:pPr>
-              <w:pStyle w:val="Paragraphedeliste"/>
-              <w:ind w:left="0"/>
               <w:jc w:val="both"/>
             </w:pPr>
             <w:r>
+              <w:t>Résumé</w:t>
+            </w:r>
+          </w:p>
+        </w:tc>
+        <w:tc>
+          <w:tcPr>
+            <w:tcW w:w="6379" w:type="dxa"/>
+          </w:tcPr>
+          <w:p>
+            <w:pPr>
+              <w:jc w:val="both"/>
+            </w:pPr>
+            <w:r>
+              <w:t>Ce cas d’utilisation permet de lire les données.</w:t>
+            </w:r>
+          </w:p>
+        </w:tc>
+      </w:tr>
+      <w:tr>
+        <w:tc>
+          <w:tcPr>
+            <w:tcW w:w="2830" w:type="dxa"/>
+          </w:tcPr>
+          <w:p>
+            <w:pPr>
+              <w:pStyle w:val="Paragraphedeliste"/>
+              <w:ind w:left="0"/>
+              <w:jc w:val="both"/>
+            </w:pPr>
+            <w:r>
               <w:t>Acteur</w:t>
             </w:r>
           </w:p>
@@ -82,6 +110,9 @@
               <w:pStyle w:val="Paragraphedeliste"/>
               <w:ind w:left="0"/>
             </w:pPr>
+            <w:r>
+              <w:t>Administrateur</w:t>
+            </w:r>
           </w:p>
         </w:tc>
       </w:tr>
@@ -109,6 +140,11 @@
               <w:pStyle w:val="Paragraphedeliste"/>
               <w:ind w:left="0"/>
             </w:pPr>
+            <w:proofErr w:type="spellStart"/>
+            <w:r>
+              <w:t>BenchOKR</w:t>
+            </w:r>
+            <w:proofErr w:type="spellEnd"/>
           </w:p>
         </w:tc>
       </w:tr>
@@ -123,7 +159,7 @@
               <w:ind w:left="0"/>
             </w:pPr>
             <w:r>
-              <w:t>Intervenants</w:t>
+              <w:t>Niveau</w:t>
             </w:r>
           </w:p>
         </w:tc>
@@ -136,35 +172,8 @@
               <w:pStyle w:val="Paragraphedeliste"/>
               <w:ind w:left="0"/>
             </w:pPr>
-          </w:p>
-        </w:tc>
-      </w:tr>
-      <w:tr>
-        <w:tc>
-          <w:tcPr>
-            <w:tcW w:w="2830" w:type="dxa"/>
-          </w:tcPr>
-          <w:p>
-            <w:pPr>
-              <w:pStyle w:val="Paragraphedeliste"/>
-              <w:ind w:left="0"/>
-            </w:pPr>
-            <w:r>
-              <w:t>Niveau</w:t>
-            </w:r>
-          </w:p>
-        </w:tc>
-        <w:tc>
-          <w:tcPr>
-            <w:tcW w:w="6379" w:type="dxa"/>
-          </w:tcPr>
-          <w:p>
-            <w:pPr>
-              <w:pStyle w:val="Paragraphedeliste"/>
-              <w:ind w:left="0"/>
-            </w:pPr>
-            <w:r>
-              <w:t>Niveau1</w:t>
+            <w:r>
+              <w:t>1</w:t>
             </w:r>
           </w:p>
         </w:tc>
@@ -206,8 +215,14 @@
             <w:pPr>
               <w:pStyle w:val="Paragraphedeliste"/>
               <w:ind w:left="0"/>
-            </w:pPr>
-            <w:r>
+              <w:rPr>
+                <w:b/>
+              </w:rPr>
+            </w:pPr>
+            <w:r>
+              <w:rPr>
+                <w:b/>
+              </w:rPr>
               <w:t>Opérations</w:t>
             </w:r>
           </w:p>
@@ -225,6 +240,9 @@
             </w:pPr>
             <w:r>
               <w:t>1</w:t>
+            </w:r>
+            <w:r>
+              <w:t>.1</w:t>
             </w:r>
           </w:p>
         </w:tc>
@@ -246,47 +264,18 @@
     </w:tbl>
     <w:p>
       <w:pPr>
-        <w:pStyle w:val="Titre1"/>
-        <w:numPr>
-          <w:ilvl w:val="0"/>
-          <w:numId w:val="3"/>
-        </w:numPr>
-        <w:rPr>
-          <w:b/>
-          <w:color w:val="auto"/>
-          <w:sz w:val="28"/>
-        </w:rPr>
+        <w:pStyle w:val="Titre"/>
       </w:pPr>
       <w:r>
-        <w:rPr>
-          <w:b/>
-          <w:color w:val="auto"/>
-          <w:sz w:val="28"/>
-        </w:rPr>
         <w:t xml:space="preserve">Description textuelle </w:t>
       </w:r>
       <w:r>
-        <w:rPr>
-          <w:b/>
-          <w:color w:val="auto"/>
-          <w:sz w:val="28"/>
-        </w:rPr>
         <w:t xml:space="preserve">du </w:t>
       </w:r>
       <w:r>
-        <w:rPr>
-          <w:b/>
-          <w:color w:val="auto"/>
-          <w:sz w:val="28"/>
-        </w:rPr>
         <w:t>diagramme</w:t>
       </w:r>
       <w:r>
-        <w:rPr>
-          <w:b/>
-          <w:color w:val="auto"/>
-          <w:sz w:val="28"/>
-        </w:rPr>
         <w:t xml:space="preserve"> des cas d’utilisation</w:t>
       </w:r>
     </w:p>
@@ -301,90 +290,7 @@
     <w:p>
       <w:pPr>
         <w:jc w:val="both"/>
-        <w:rPr>
-          <w:b/>
-        </w:rPr>
-      </w:pPr>
-      <w:r>
-        <w:rPr>
-          <w:b/>
-        </w:rPr>
-        <w:t>Cas d’utilisation: lire les données</w:t>
-      </w:r>
-    </w:p>
-    <w:p>
-      <w:pPr>
-        <w:jc w:val="both"/>
-      </w:pPr>
-      <w:r>
-        <w:rPr>
-          <w:b/>
-        </w:rPr>
-        <w:t>Résumé</w:t>
-      </w:r>
-      <w:r>
-        <w:t xml:space="preserve"> : Ce cas d’utilisation permet </w:t>
-      </w:r>
-      <w:r>
-        <w:t>de lire les données.</w:t>
-      </w:r>
-    </w:p>
-    <w:p>
-      <w:pPr>
-        <w:jc w:val="both"/>
-      </w:pPr>
-    </w:p>
-    <w:p>
-      <w:pPr>
-        <w:jc w:val="both"/>
-      </w:pPr>
-    </w:p>
-    <w:p/>
-    <w:p>
-      <w:pPr>
-        <w:jc w:val="both"/>
-        <w:rPr>
-          <w:b/>
-        </w:rPr>
-      </w:pPr>
-      <w:r>
-        <w:rPr>
-          <w:b/>
-        </w:rPr>
-        <w:t>Cas d’utilisation:</w:t>
-      </w:r>
-      <w:r>
-        <w:rPr>
-          <w:b/>
-        </w:rPr>
-        <w:t xml:space="preserve"> découper</w:t>
-      </w:r>
-      <w:r>
-        <w:rPr>
-          <w:b/>
-        </w:rPr>
-        <w:t xml:space="preserve"> les données</w:t>
-      </w:r>
-    </w:p>
-    <w:p>
-      <w:pPr>
-        <w:jc w:val="both"/>
-      </w:pPr>
-      <w:r>
-        <w:rPr>
-          <w:b/>
-        </w:rPr>
-        <w:t>Résumé</w:t>
-      </w:r>
-      <w:r>
-        <w:t xml:space="preserve"> : Ce cas d’utilisation permet </w:t>
-      </w:r>
-      <w:r>
-        <w:t>de construire la structure d</w:t>
-      </w:r>
-      <w:r>
-        <w:t>es données.</w:t>
-      </w:r>
+      </w:pPr>
     </w:p>
     <w:tbl>
       <w:tblPr>
@@ -453,6 +359,41 @@
               <w:jc w:val="both"/>
             </w:pPr>
             <w:r>
+              <w:t>Résumé</w:t>
+            </w:r>
+          </w:p>
+        </w:tc>
+        <w:tc>
+          <w:tcPr>
+            <w:tcW w:w="6379" w:type="dxa"/>
+          </w:tcPr>
+          <w:p>
+            <w:pPr>
+              <w:pStyle w:val="Paragraphedeliste"/>
+              <w:ind w:left="0"/>
+              <w:jc w:val="both"/>
+              <w:rPr>
+                <w:b/>
+              </w:rPr>
+            </w:pPr>
+            <w:r>
+              <w:t>Ce cas d’utilisation permet de construire la structure des données.</w:t>
+            </w:r>
+          </w:p>
+        </w:tc>
+      </w:tr>
+      <w:tr>
+        <w:tc>
+          <w:tcPr>
+            <w:tcW w:w="2830" w:type="dxa"/>
+          </w:tcPr>
+          <w:p>
+            <w:pPr>
+              <w:pStyle w:val="Paragraphedeliste"/>
+              <w:ind w:left="0"/>
+              <w:jc w:val="both"/>
+            </w:pPr>
+            <w:r>
               <w:t>Acteur</w:t>
             </w:r>
           </w:p>
@@ -466,6 +407,9 @@
               <w:pStyle w:val="Paragraphedeliste"/>
               <w:ind w:left="0"/>
             </w:pPr>
+            <w:r>
+              <w:t>Administrateur</w:t>
+            </w:r>
           </w:p>
         </w:tc>
       </w:tr>
@@ -493,6 +437,11 @@
               <w:pStyle w:val="Paragraphedeliste"/>
               <w:ind w:left="0"/>
             </w:pPr>
+            <w:proofErr w:type="spellStart"/>
+            <w:r>
+              <w:t>BenchOKR</w:t>
+            </w:r>
+            <w:proofErr w:type="spellEnd"/>
           </w:p>
         </w:tc>
       </w:tr>
@@ -507,7 +456,7 @@
               <w:ind w:left="0"/>
             </w:pPr>
             <w:r>
-              <w:t>Intervenants</w:t>
+              <w:t>Niveau</w:t>
             </w:r>
           </w:p>
         </w:tc>
@@ -520,6 +469,9 @@
               <w:pStyle w:val="Paragraphedeliste"/>
               <w:ind w:left="0"/>
             </w:pPr>
+            <w:r>
+              <w:t>1</w:t>
+            </w:r>
           </w:p>
         </w:tc>
       </w:tr>
@@ -534,7 +486,7 @@
               <w:ind w:left="0"/>
             </w:pPr>
             <w:r>
-              <w:t>Niveau</w:t>
+              <w:t>Préconditions</w:t>
             </w:r>
           </w:p>
         </w:tc>
@@ -543,40 +495,9 @@
             <w:tcW w:w="6379" w:type="dxa"/>
           </w:tcPr>
           <w:p>
-            <w:pPr>
-              <w:pStyle w:val="Paragraphedeliste"/>
-              <w:ind w:left="0"/>
-            </w:pPr>
-            <w:r>
-              <w:t>Niveau1</w:t>
-            </w:r>
-          </w:p>
-        </w:tc>
-      </w:tr>
-      <w:tr>
-        <w:tc>
-          <w:tcPr>
-            <w:tcW w:w="2830" w:type="dxa"/>
-          </w:tcPr>
-          <w:p>
-            <w:pPr>
-              <w:pStyle w:val="Paragraphedeliste"/>
-              <w:ind w:left="0"/>
-            </w:pPr>
-            <w:r>
-              <w:t>Préconditions</w:t>
-            </w:r>
-          </w:p>
-        </w:tc>
-        <w:tc>
-          <w:tcPr>
-            <w:tcW w:w="6379" w:type="dxa"/>
-          </w:tcPr>
-          <w:p>
-            <w:pPr>
-              <w:pStyle w:val="Paragraphedeliste"/>
-              <w:ind w:left="0"/>
-            </w:pPr>
+            <w:r>
+              <w:t>Lire les données</w:t>
+            </w:r>
           </w:p>
         </w:tc>
       </w:tr>
@@ -590,8 +511,14 @@
             <w:pPr>
               <w:pStyle w:val="Paragraphedeliste"/>
               <w:ind w:left="0"/>
-            </w:pPr>
-            <w:r>
+              <w:rPr>
+                <w:b/>
+              </w:rPr>
+            </w:pPr>
+            <w:r>
+              <w:rPr>
+                <w:b/>
+              </w:rPr>
               <w:t>Opérations</w:t>
             </w:r>
           </w:p>
@@ -622,14 +549,8 @@
               <w:ind w:left="0"/>
             </w:pPr>
             <w:r>
-              <w:t xml:space="preserve">Choisir une structure </w:t>
-            </w:r>
-          </w:p>
-          <w:p>
-            <w:pPr>
-              <w:pStyle w:val="Paragraphedeliste"/>
-              <w:ind w:left="0"/>
-            </w:pPr>
+              <w:t>Choisir une structure</w:t>
+            </w:r>
           </w:p>
         </w:tc>
       </w:tr>
@@ -744,36 +665,10 @@
     </w:tbl>
     <w:p/>
     <w:p/>
-    <w:p/>
-    <w:p/>
-    <w:p/>
-    <w:p/>
-    <w:p/>
-    <w:p/>
-    <w:p/>
     <w:p>
       <w:pPr>
-        <w:rPr>
-          <w:b/>
-        </w:rPr>
-      </w:pPr>
-      <w:bookmarkStart w:id="0" w:name="_GoBack"/>
-      <w:bookmarkEnd w:id="0"/>
-      <w:r>
-        <w:rPr>
-          <w:b/>
-        </w:rPr>
-        <w:lastRenderedPageBreak/>
-        <w:t>Cas d’utilisation : Afficher les données</w:t>
-      </w:r>
-    </w:p>
-    <w:p>
-      <w:pPr>
         <w:jc w:val="both"/>
       </w:pPr>
-      <w:r>
-        <w:t>Ce cas permet de passer des données structurées à la représentation visuelle.</w:t>
-      </w:r>
     </w:p>
     <w:tbl>
       <w:tblPr>
@@ -842,6 +737,38 @@
               <w:jc w:val="both"/>
             </w:pPr>
             <w:r>
+              <w:t>Résumé</w:t>
+            </w:r>
+          </w:p>
+        </w:tc>
+        <w:tc>
+          <w:tcPr>
+            <w:tcW w:w="6379" w:type="dxa"/>
+          </w:tcPr>
+          <w:p>
+            <w:pPr>
+              <w:pStyle w:val="Paragraphedeliste"/>
+              <w:ind w:left="0"/>
+              <w:jc w:val="both"/>
+            </w:pPr>
+            <w:r>
+              <w:t>Ce cas permet de passer des données structurées à la représentation visuelle.</w:t>
+            </w:r>
+          </w:p>
+        </w:tc>
+      </w:tr>
+      <w:tr>
+        <w:tc>
+          <w:tcPr>
+            <w:tcW w:w="2830" w:type="dxa"/>
+          </w:tcPr>
+          <w:p>
+            <w:pPr>
+              <w:pStyle w:val="Paragraphedeliste"/>
+              <w:ind w:left="0"/>
+              <w:jc w:val="both"/>
+            </w:pPr>
+            <w:r>
               <w:t>Acteur</w:t>
             </w:r>
           </w:p>
@@ -855,6 +782,9 @@
               <w:pStyle w:val="Paragraphedeliste"/>
               <w:ind w:left="0"/>
             </w:pPr>
+            <w:r>
+              <w:t>Utilisateur</w:t>
+            </w:r>
           </w:p>
         </w:tc>
       </w:tr>
@@ -882,6 +812,11 @@
               <w:pStyle w:val="Paragraphedeliste"/>
               <w:ind w:left="0"/>
             </w:pPr>
+            <w:proofErr w:type="spellStart"/>
+            <w:r>
+              <w:t>BenchOKR</w:t>
+            </w:r>
+            <w:proofErr w:type="spellEnd"/>
           </w:p>
         </w:tc>
       </w:tr>
@@ -896,7 +831,7 @@
               <w:ind w:left="0"/>
             </w:pPr>
             <w:r>
-              <w:t>Intervenants</w:t>
+              <w:t>Niveau</w:t>
             </w:r>
           </w:p>
         </w:tc>
@@ -909,6 +844,9 @@
               <w:pStyle w:val="Paragraphedeliste"/>
               <w:ind w:left="0"/>
             </w:pPr>
+            <w:r>
+              <w:t>1</w:t>
+            </w:r>
           </w:p>
         </w:tc>
       </w:tr>
@@ -923,7 +861,7 @@
               <w:ind w:left="0"/>
             </w:pPr>
             <w:r>
-              <w:t>Niveau</w:t>
+              <w:t>Préconditions</w:t>
             </w:r>
           </w:p>
         </w:tc>
@@ -937,35 +875,8 @@
               <w:ind w:left="0"/>
             </w:pPr>
             <w:r>
-              <w:t>Niveau1</w:t>
-            </w:r>
-          </w:p>
-        </w:tc>
-      </w:tr>
-      <w:tr>
-        <w:tc>
-          <w:tcPr>
-            <w:tcW w:w="2830" w:type="dxa"/>
-          </w:tcPr>
-          <w:p>
-            <w:pPr>
-              <w:pStyle w:val="Paragraphedeliste"/>
-              <w:ind w:left="0"/>
-            </w:pPr>
-            <w:r>
-              <w:t>Préconditions</w:t>
-            </w:r>
-          </w:p>
-        </w:tc>
-        <w:tc>
-          <w:tcPr>
-            <w:tcW w:w="6379" w:type="dxa"/>
-          </w:tcPr>
-          <w:p>
-            <w:pPr>
-              <w:pStyle w:val="Paragraphedeliste"/>
-              <w:ind w:left="0"/>
-            </w:pPr>
+              <w:t>Découper les données</w:t>
+            </w:r>
           </w:p>
         </w:tc>
       </w:tr>
@@ -979,8 +890,14 @@
             <w:pPr>
               <w:pStyle w:val="Paragraphedeliste"/>
               <w:ind w:left="0"/>
-            </w:pPr>
-            <w:r>
+              <w:rPr>
+                <w:b/>
+              </w:rPr>
+            </w:pPr>
+            <w:r>
+              <w:rPr>
+                <w:b/>
+              </w:rPr>
               <w:t>Opérations</w:t>
             </w:r>
           </w:p>
@@ -1031,61 +948,211 @@
               </w:numPr>
             </w:pPr>
             <w:r>
-              <w:t>Requête sur un volume pour obtenir les points inclus dans ce volume (</w:t>
-            </w:r>
-            <w:r>
+              <w:t>Requête sur un volume pour obtenir l</w:t>
+            </w:r>
+            <w:r>
+              <w:t>es points inclus dans ce volume</w:t>
+            </w:r>
+          </w:p>
+        </w:tc>
+      </w:tr>
+      <w:tr>
+        <w:tc>
+          <w:tcPr>
+            <w:tcW w:w="2830" w:type="dxa"/>
+          </w:tcPr>
+          <w:p>
+            <w:pPr>
+              <w:pStyle w:val="Paragraphedeliste"/>
+              <w:ind w:left="0"/>
+            </w:pPr>
+            <w:r>
+              <w:t>3.2</w:t>
+            </w:r>
+          </w:p>
+        </w:tc>
+        <w:tc>
+          <w:tcPr>
+            <w:tcW w:w="6379" w:type="dxa"/>
+          </w:tcPr>
+          <w:p>
+            <w:r>
+              <w:t>Afficher les points</w:t>
+            </w:r>
+          </w:p>
+        </w:tc>
+      </w:tr>
+    </w:tbl>
+    <w:p>
+      <w:r>
+        <w:br w:type="page"/>
+      </w:r>
+    </w:p>
+    <w:p>
+      <w:pPr>
+        <w:pStyle w:val="Titre1"/>
+      </w:pPr>
+      <w:r>
+        <w:lastRenderedPageBreak/>
+        <w:t>Tableau des fonctionnalités</w:t>
+      </w:r>
+    </w:p>
+    <w:p>
+      <w:bookmarkStart w:id="0" w:name="_GoBack"/>
+      <w:bookmarkEnd w:id="0"/>
+    </w:p>
+    <w:tbl>
+      <w:tblPr>
+        <w:tblStyle w:val="Grilledutableau"/>
+        <w:tblW w:w="0" w:type="auto"/>
+        <w:tblLook w:val="04A0" w:firstRow="1" w:lastRow="0" w:firstColumn="1" w:lastColumn="0" w:noHBand="0" w:noVBand="1"/>
+      </w:tblPr>
+      <w:tblGrid>
+        <w:gridCol w:w="2547"/>
+        <w:gridCol w:w="992"/>
+        <w:gridCol w:w="1276"/>
+        <w:gridCol w:w="1134"/>
+        <w:gridCol w:w="3113"/>
+      </w:tblGrid>
+      <w:tr>
+        <w:tc>
+          <w:tcPr>
+            <w:tcW w:w="2547" w:type="dxa"/>
+          </w:tcPr>
+          <w:p>
+            <w:pPr>
               <w:rPr>
-                <w:color w:val="FF0000"/>
+                <w:b/>
               </w:rPr>
-              <w:t>investigation !!!)</w:t>
-            </w:r>
-          </w:p>
-        </w:tc>
-      </w:tr>
-      <w:tr>
-        <w:tc>
-          <w:tcPr>
-            <w:tcW w:w="2830" w:type="dxa"/>
-          </w:tcPr>
-          <w:p>
-            <w:pPr>
-              <w:pStyle w:val="Paragraphedeliste"/>
-              <w:ind w:left="0"/>
-            </w:pPr>
-            <w:r>
-              <w:t>3.2</w:t>
-            </w:r>
-          </w:p>
-        </w:tc>
-        <w:tc>
-          <w:tcPr>
-            <w:tcW w:w="6379" w:type="dxa"/>
-          </w:tcPr>
-          <w:p>
-            <w:r>
-              <w:t>Afficher les points</w:t>
-            </w:r>
-          </w:p>
-        </w:tc>
-      </w:tr>
-      <w:tr>
-        <w:tc>
-          <w:tcPr>
-            <w:tcW w:w="2830" w:type="dxa"/>
-          </w:tcPr>
-          <w:p>
-            <w:pPr>
-              <w:pStyle w:val="Paragraphedeliste"/>
-              <w:ind w:left="0"/>
-            </w:pPr>
-            <w:r>
-              <w:t>3.3</w:t>
-            </w:r>
-          </w:p>
-        </w:tc>
-        <w:tc>
-          <w:tcPr>
-            <w:tcW w:w="6379" w:type="dxa"/>
+            </w:pPr>
+            <w:r>
+              <w:rPr>
+                <w:b/>
+              </w:rPr>
+              <w:t>Fonctionnalité</w:t>
+            </w:r>
+          </w:p>
+        </w:tc>
+        <w:tc>
+          <w:tcPr>
+            <w:tcW w:w="992" w:type="dxa"/>
+          </w:tcPr>
+          <w:p>
+            <w:pPr>
+              <w:rPr>
+                <w:b/>
+              </w:rPr>
+            </w:pPr>
+            <w:r>
+              <w:rPr>
+                <w:b/>
+              </w:rPr>
+              <w:t>Priorité</w:t>
+            </w:r>
+          </w:p>
+        </w:tc>
+        <w:tc>
+          <w:tcPr>
+            <w:tcW w:w="1276" w:type="dxa"/>
+          </w:tcPr>
+          <w:p>
+            <w:pPr>
+              <w:rPr>
+                <w:b/>
+              </w:rPr>
+            </w:pPr>
+            <w:r>
+              <w:rPr>
+                <w:b/>
+              </w:rPr>
+              <w:t>Réalisation</w:t>
+            </w:r>
+          </w:p>
+        </w:tc>
+        <w:tc>
+          <w:tcPr>
+            <w:tcW w:w="1134" w:type="dxa"/>
+          </w:tcPr>
+          <w:p>
+            <w:pPr>
+              <w:rPr>
+                <w:b/>
+              </w:rPr>
+            </w:pPr>
+            <w:r>
+              <w:rPr>
+                <w:b/>
+              </w:rPr>
+              <w:t>Difficulté</w:t>
+            </w:r>
+          </w:p>
+        </w:tc>
+        <w:tc>
+          <w:tcPr>
+            <w:tcW w:w="3113" w:type="dxa"/>
+          </w:tcPr>
+          <w:p>
+            <w:pPr>
+              <w:rPr>
+                <w:b/>
+              </w:rPr>
+            </w:pPr>
+            <w:r>
+              <w:rPr>
+                <w:b/>
+              </w:rPr>
+              <w:t>Tests</w:t>
+            </w:r>
+          </w:p>
+        </w:tc>
+      </w:tr>
+      <w:tr>
+        <w:tc>
+          <w:tcPr>
+            <w:tcW w:w="2547" w:type="dxa"/>
+          </w:tcPr>
+          <w:p>
+            <w:r>
+              <w:t xml:space="preserve">1. </w:t>
+            </w:r>
+            <w:r>
+              <w:t>Lire les données</w:t>
+            </w:r>
+          </w:p>
+        </w:tc>
+        <w:tc>
+          <w:tcPr>
+            <w:tcW w:w="992" w:type="dxa"/>
+          </w:tcPr>
+          <w:p>
+            <w:r>
+              <w:t>1</w:t>
+            </w:r>
+          </w:p>
+        </w:tc>
+        <w:tc>
+          <w:tcPr>
+            <w:tcW w:w="1276" w:type="dxa"/>
+          </w:tcPr>
+          <w:p>
+            <w:r>
+              <w:t>10%</w:t>
+            </w:r>
+          </w:p>
+        </w:tc>
+        <w:tc>
+          <w:tcPr>
+            <w:tcW w:w="1134" w:type="dxa"/>
+          </w:tcPr>
+          <w:p>
+            <w:r>
+              <w:t>Facile</w:t>
+            </w:r>
+          </w:p>
+        </w:tc>
+        <w:tc>
+          <w:tcPr>
+            <w:tcW w:w="3113" w:type="dxa"/>
           </w:tcPr>
           <w:p/>
         </w:tc>
@@ -1093,108 +1160,783 @@
       <w:tr>
         <w:tc>
           <w:tcPr>
-            <w:tcW w:w="2830" w:type="dxa"/>
-          </w:tcPr>
-          <w:p>
-            <w:pPr>
-              <w:pStyle w:val="Paragraphedeliste"/>
-              <w:ind w:left="0"/>
-            </w:pPr>
-          </w:p>
-        </w:tc>
-        <w:tc>
-          <w:tcPr>
-            <w:tcW w:w="6379" w:type="dxa"/>
-          </w:tcPr>
-          <w:p>
-            <w:pPr>
-              <w:pStyle w:val="Paragraphedeliste"/>
-              <w:ind w:left="0"/>
-            </w:pPr>
-          </w:p>
-        </w:tc>
-      </w:tr>
-      <w:tr>
-        <w:tc>
-          <w:tcPr>
-            <w:tcW w:w="2830" w:type="dxa"/>
-          </w:tcPr>
-          <w:p>
-            <w:pPr>
-              <w:pStyle w:val="Paragraphedeliste"/>
-              <w:ind w:left="0"/>
-            </w:pPr>
-          </w:p>
-        </w:tc>
-        <w:tc>
-          <w:tcPr>
-            <w:tcW w:w="6379" w:type="dxa"/>
-          </w:tcPr>
-          <w:p>
-            <w:pPr>
-              <w:pStyle w:val="Paragraphedeliste"/>
-              <w:ind w:left="0"/>
-            </w:pPr>
-          </w:p>
-        </w:tc>
-      </w:tr>
-      <w:tr>
-        <w:tc>
-          <w:tcPr>
-            <w:tcW w:w="2830" w:type="dxa"/>
-          </w:tcPr>
-          <w:p>
-            <w:pPr>
-              <w:pStyle w:val="Paragraphedeliste"/>
-              <w:ind w:left="0"/>
-            </w:pPr>
-          </w:p>
-        </w:tc>
-        <w:tc>
-          <w:tcPr>
-            <w:tcW w:w="6379" w:type="dxa"/>
-          </w:tcPr>
-          <w:p>
-            <w:pPr>
-              <w:pStyle w:val="Paragraphedeliste"/>
-              <w:ind w:left="0"/>
-            </w:pPr>
-          </w:p>
-        </w:tc>
-      </w:tr>
-      <w:tr>
-        <w:tc>
-          <w:tcPr>
-            <w:tcW w:w="2830" w:type="dxa"/>
-          </w:tcPr>
-          <w:p>
-            <w:pPr>
-              <w:pStyle w:val="Paragraphedeliste"/>
-              <w:ind w:left="0"/>
-            </w:pPr>
-          </w:p>
-        </w:tc>
-        <w:tc>
-          <w:tcPr>
-            <w:tcW w:w="6379" w:type="dxa"/>
-          </w:tcPr>
-          <w:p>
-            <w:pPr>
-              <w:pStyle w:val="Paragraphedeliste"/>
-              <w:ind w:left="0"/>
-            </w:pPr>
+            <w:tcW w:w="2547" w:type="dxa"/>
+          </w:tcPr>
+          <w:p>
+            <w:r>
+              <w:t xml:space="preserve">1.1. </w:t>
+            </w:r>
+            <w:r>
+              <w:t>Stocker en mémoire les données lues</w:t>
+            </w:r>
+          </w:p>
+        </w:tc>
+        <w:tc>
+          <w:tcPr>
+            <w:tcW w:w="992" w:type="dxa"/>
+          </w:tcPr>
+          <w:p>
+            <w:r>
+              <w:t>1</w:t>
+            </w:r>
+          </w:p>
+        </w:tc>
+        <w:tc>
+          <w:tcPr>
+            <w:tcW w:w="1276" w:type="dxa"/>
+          </w:tcPr>
+          <w:p>
+            <w:r>
+              <w:t>0%</w:t>
+            </w:r>
+          </w:p>
+        </w:tc>
+        <w:tc>
+          <w:tcPr>
+            <w:tcW w:w="1134" w:type="dxa"/>
+          </w:tcPr>
+          <w:p>
+            <w:r>
+              <w:t>Facile</w:t>
+            </w:r>
+          </w:p>
+        </w:tc>
+        <w:tc>
+          <w:tcPr>
+            <w:tcW w:w="3113" w:type="dxa"/>
+          </w:tcPr>
+          <w:p>
+            <w:r>
+              <w:t>Les 5 premiers points sont identiques à ceux du fichier</w:t>
+            </w:r>
+          </w:p>
+        </w:tc>
+      </w:tr>
+      <w:tr>
+        <w:tc>
+          <w:tcPr>
+            <w:tcW w:w="2547" w:type="dxa"/>
+          </w:tcPr>
+          <w:p>
+            <w:r>
+              <w:t xml:space="preserve">2. </w:t>
+            </w:r>
+            <w:r>
+              <w:t>Découper les données</w:t>
+            </w:r>
+          </w:p>
+        </w:tc>
+        <w:tc>
+          <w:tcPr>
+            <w:tcW w:w="992" w:type="dxa"/>
+          </w:tcPr>
+          <w:p>
+            <w:r>
+              <w:t>1</w:t>
+            </w:r>
+          </w:p>
+        </w:tc>
+        <w:tc>
+          <w:tcPr>
+            <w:tcW w:w="1276" w:type="dxa"/>
+          </w:tcPr>
+          <w:p>
+            <w:r>
+              <w:t>0%</w:t>
+            </w:r>
+          </w:p>
+        </w:tc>
+        <w:tc>
+          <w:tcPr>
+            <w:tcW w:w="1134" w:type="dxa"/>
+          </w:tcPr>
+          <w:p>
+            <w:r>
+              <w:t>Moyen</w:t>
+            </w:r>
+          </w:p>
+        </w:tc>
+        <w:tc>
+          <w:tcPr>
+            <w:tcW w:w="3113" w:type="dxa"/>
+          </w:tcPr>
+          <w:p>
+            <w:r>
+              <w:t>La structure de l’arbre est valide</w:t>
+            </w:r>
+          </w:p>
+        </w:tc>
+      </w:tr>
+      <w:tr>
+        <w:tc>
+          <w:tcPr>
+            <w:tcW w:w="2547" w:type="dxa"/>
+          </w:tcPr>
+          <w:p>
+            <w:pPr>
+              <w:pStyle w:val="Paragraphedeliste"/>
+              <w:ind w:left="0"/>
+            </w:pPr>
+            <w:r>
+              <w:t xml:space="preserve">2.1. Choisir une structure </w:t>
+            </w:r>
+          </w:p>
+        </w:tc>
+        <w:tc>
+          <w:tcPr>
+            <w:tcW w:w="992" w:type="dxa"/>
+          </w:tcPr>
+          <w:p>
+            <w:r>
+              <w:t>1</w:t>
+            </w:r>
+          </w:p>
+        </w:tc>
+        <w:tc>
+          <w:tcPr>
+            <w:tcW w:w="1276" w:type="dxa"/>
+          </w:tcPr>
+          <w:p>
+            <w:r>
+              <w:t>0%</w:t>
+            </w:r>
+          </w:p>
+        </w:tc>
+        <w:tc>
+          <w:tcPr>
+            <w:tcW w:w="1134" w:type="dxa"/>
+          </w:tcPr>
+          <w:p>
+            <w:r>
+              <w:t>Facile</w:t>
+            </w:r>
+          </w:p>
+        </w:tc>
+        <w:tc>
+          <w:tcPr>
+            <w:tcW w:w="3113" w:type="dxa"/>
+          </w:tcPr>
+          <w:p>
+            <w:r>
+              <w:t>On peut changer la méthode utilisée</w:t>
+            </w:r>
+          </w:p>
+        </w:tc>
+      </w:tr>
+      <w:tr>
+        <w:tc>
+          <w:tcPr>
+            <w:tcW w:w="2547" w:type="dxa"/>
+          </w:tcPr>
+          <w:p>
+            <w:r>
+              <w:t xml:space="preserve">2.2. </w:t>
+            </w:r>
+            <w:r>
+              <w:t>Stocker les feuilles</w:t>
+            </w:r>
+          </w:p>
+        </w:tc>
+        <w:tc>
+          <w:tcPr>
+            <w:tcW w:w="992" w:type="dxa"/>
+          </w:tcPr>
+          <w:p>
+            <w:r>
+              <w:t>1</w:t>
+            </w:r>
+          </w:p>
+        </w:tc>
+        <w:tc>
+          <w:tcPr>
+            <w:tcW w:w="1276" w:type="dxa"/>
+          </w:tcPr>
+          <w:p>
+            <w:r>
+              <w:t>50%</w:t>
+            </w:r>
+          </w:p>
+        </w:tc>
+        <w:tc>
+          <w:tcPr>
+            <w:tcW w:w="1134" w:type="dxa"/>
+          </w:tcPr>
+          <w:p>
+            <w:r>
+              <w:t>Facile</w:t>
+            </w:r>
+          </w:p>
+        </w:tc>
+        <w:tc>
+          <w:tcPr>
+            <w:tcW w:w="3113" w:type="dxa"/>
+          </w:tcPr>
+          <w:p>
+            <w:r>
+              <w:t>Tous les points du nuage initial sont dans au moins une feuille</w:t>
+            </w:r>
+            <w:r>
+              <w:t>. (*) ou un échantillon représentatif …</w:t>
+            </w:r>
+          </w:p>
+        </w:tc>
+      </w:tr>
+      <w:tr>
+        <w:tc>
+          <w:tcPr>
+            <w:tcW w:w="2547" w:type="dxa"/>
+          </w:tcPr>
+          <w:p>
+            <w:r>
+              <w:t xml:space="preserve">2.2.1 </w:t>
+            </w:r>
+            <w:r>
+              <w:t>Identifier la taille</w:t>
+            </w:r>
+          </w:p>
+        </w:tc>
+        <w:tc>
+          <w:tcPr>
+            <w:tcW w:w="992" w:type="dxa"/>
+          </w:tcPr>
+          <w:p>
+            <w:r>
+              <w:t>1</w:t>
+            </w:r>
+          </w:p>
+        </w:tc>
+        <w:tc>
+          <w:tcPr>
+            <w:tcW w:w="1276" w:type="dxa"/>
+          </w:tcPr>
+          <w:p>
+            <w:r>
+              <w:t>0%</w:t>
+            </w:r>
+          </w:p>
+        </w:tc>
+        <w:tc>
+          <w:tcPr>
+            <w:tcW w:w="1134" w:type="dxa"/>
+          </w:tcPr>
+          <w:p>
+            <w:r>
+              <w:t>Moyen</w:t>
+            </w:r>
+          </w:p>
+        </w:tc>
+        <w:tc>
+          <w:tcPr>
+            <w:tcW w:w="3113" w:type="dxa"/>
+          </w:tcPr>
+          <w:p>
+            <w:r>
+              <w:t>Minimise l’indicateur « durée des requêtes »</w:t>
+            </w:r>
+          </w:p>
+        </w:tc>
+      </w:tr>
+      <w:tr>
+        <w:tc>
+          <w:tcPr>
+            <w:tcW w:w="2547" w:type="dxa"/>
+          </w:tcPr>
+          <w:p>
+            <w:r>
+              <w:t xml:space="preserve">2.2.2 </w:t>
+            </w:r>
+            <w:r>
+              <w:t>Choisir le mode de stockage</w:t>
+            </w:r>
+          </w:p>
+        </w:tc>
+        <w:tc>
+          <w:tcPr>
+            <w:tcW w:w="992" w:type="dxa"/>
+          </w:tcPr>
+          <w:p>
+            <w:r>
+              <w:t>5</w:t>
+            </w:r>
+          </w:p>
+        </w:tc>
+        <w:tc>
+          <w:tcPr>
+            <w:tcW w:w="1276" w:type="dxa"/>
+          </w:tcPr>
+          <w:p>
+            <w:r>
+              <w:t>0%</w:t>
+            </w:r>
+          </w:p>
+        </w:tc>
+        <w:tc>
+          <w:tcPr>
+            <w:tcW w:w="1134" w:type="dxa"/>
+          </w:tcPr>
+          <w:p>
+            <w:r>
+              <w:t>Moyen</w:t>
+            </w:r>
+          </w:p>
+        </w:tc>
+        <w:tc>
+          <w:tcPr>
+            <w:tcW w:w="3113" w:type="dxa"/>
+          </w:tcPr>
+          <w:p>
+            <w:r>
+              <w:t>Minimise l’indicateur « rapport taille du nuage initial / stocké »</w:t>
+            </w:r>
+          </w:p>
+        </w:tc>
+      </w:tr>
+      <w:tr>
+        <w:tc>
+          <w:tcPr>
+            <w:tcW w:w="2547" w:type="dxa"/>
+          </w:tcPr>
+          <w:p>
+            <w:r>
+              <w:t xml:space="preserve">2.3 </w:t>
+            </w:r>
+            <w:r>
+              <w:t>Stocker la structure de l’arbre</w:t>
+            </w:r>
+          </w:p>
+        </w:tc>
+        <w:tc>
+          <w:tcPr>
+            <w:tcW w:w="992" w:type="dxa"/>
+          </w:tcPr>
+          <w:p>
+            <w:r>
+              <w:t>1</w:t>
+            </w:r>
+          </w:p>
+        </w:tc>
+        <w:tc>
+          <w:tcPr>
+            <w:tcW w:w="1276" w:type="dxa"/>
+          </w:tcPr>
+          <w:p>
+            <w:r>
+              <w:t>0%</w:t>
+            </w:r>
+          </w:p>
+        </w:tc>
+        <w:tc>
+          <w:tcPr>
+            <w:tcW w:w="1134" w:type="dxa"/>
+          </w:tcPr>
+          <w:p>
+            <w:r>
+              <w:t>Moyen</w:t>
+            </w:r>
+          </w:p>
+        </w:tc>
+        <w:tc>
+          <w:tcPr>
+            <w:tcW w:w="3113" w:type="dxa"/>
+          </w:tcPr>
+          <w:p>
+            <w:r>
+              <w:t>Cf. infra</w:t>
+            </w:r>
+          </w:p>
+        </w:tc>
+      </w:tr>
+      <w:tr>
+        <w:tc>
+          <w:tcPr>
+            <w:tcW w:w="2547" w:type="dxa"/>
+          </w:tcPr>
+          <w:p>
+            <w:r>
+              <w:t xml:space="preserve">2.3.1 </w:t>
+            </w:r>
+            <w:r>
+              <w:t>Déterminer la hauteur de l’arbre</w:t>
+            </w:r>
+          </w:p>
+        </w:tc>
+        <w:tc>
+          <w:tcPr>
+            <w:tcW w:w="992" w:type="dxa"/>
+          </w:tcPr>
+          <w:p>
+            <w:r>
+              <w:t>1</w:t>
+            </w:r>
+          </w:p>
+        </w:tc>
+        <w:tc>
+          <w:tcPr>
+            <w:tcW w:w="1276" w:type="dxa"/>
+          </w:tcPr>
+          <w:p>
+            <w:r>
+              <w:t>0%</w:t>
+            </w:r>
+          </w:p>
+        </w:tc>
+        <w:tc>
+          <w:tcPr>
+            <w:tcW w:w="1134" w:type="dxa"/>
+          </w:tcPr>
+          <w:p>
+            <w:r>
+              <w:t>Moyen</w:t>
+            </w:r>
+          </w:p>
+        </w:tc>
+        <w:tc>
+          <w:tcPr>
+            <w:tcW w:w="3113" w:type="dxa"/>
+          </w:tcPr>
+          <w:p>
+            <w:r>
+              <w:t>Minimise l’indicateur « durée des requêtes »</w:t>
+            </w:r>
+          </w:p>
+        </w:tc>
+      </w:tr>
+      <w:tr>
+        <w:tc>
+          <w:tcPr>
+            <w:tcW w:w="2547" w:type="dxa"/>
+          </w:tcPr>
+          <w:p>
+            <w:r>
+              <w:t xml:space="preserve">2.3.2 </w:t>
+            </w:r>
+            <w:r>
+              <w:t>Stocker les nœuds</w:t>
+            </w:r>
+          </w:p>
+        </w:tc>
+        <w:tc>
+          <w:tcPr>
+            <w:tcW w:w="992" w:type="dxa"/>
+          </w:tcPr>
+          <w:p>
+            <w:r>
+              <w:t>1</w:t>
+            </w:r>
+          </w:p>
+        </w:tc>
+        <w:tc>
+          <w:tcPr>
+            <w:tcW w:w="1276" w:type="dxa"/>
+          </w:tcPr>
+          <w:p>
+            <w:r>
+              <w:t>0%</w:t>
+            </w:r>
+          </w:p>
+        </w:tc>
+        <w:tc>
+          <w:tcPr>
+            <w:tcW w:w="1134" w:type="dxa"/>
+          </w:tcPr>
+          <w:p>
+            <w:r>
+              <w:t>Moyen</w:t>
+            </w:r>
+          </w:p>
+        </w:tc>
+        <w:tc>
+          <w:tcPr>
+            <w:tcW w:w="3113" w:type="dxa"/>
+          </w:tcPr>
+          <w:p>
+            <w:r>
+              <w:t>La structure de l’arbre est vérifiée</w:t>
+            </w:r>
+          </w:p>
+        </w:tc>
+      </w:tr>
+      <w:tr>
+        <w:tc>
+          <w:tcPr>
+            <w:tcW w:w="2547" w:type="dxa"/>
+          </w:tcPr>
+          <w:p>
+            <w:r>
+              <w:t xml:space="preserve">3. </w:t>
+            </w:r>
+            <w:r>
+              <w:t>Afficher les données</w:t>
+            </w:r>
+          </w:p>
+        </w:tc>
+        <w:tc>
+          <w:tcPr>
+            <w:tcW w:w="992" w:type="dxa"/>
+          </w:tcPr>
+          <w:p>
+            <w:r>
+              <w:t>1</w:t>
+            </w:r>
+          </w:p>
+        </w:tc>
+        <w:tc>
+          <w:tcPr>
+            <w:tcW w:w="1276" w:type="dxa"/>
+          </w:tcPr>
+          <w:p>
+            <w:r>
+              <w:t>0%</w:t>
+            </w:r>
+          </w:p>
+        </w:tc>
+        <w:tc>
+          <w:tcPr>
+            <w:tcW w:w="1134" w:type="dxa"/>
+          </w:tcPr>
+          <w:p>
+            <w:r>
+              <w:t>Difficile</w:t>
+            </w:r>
+          </w:p>
+        </w:tc>
+        <w:tc>
+          <w:tcPr>
+            <w:tcW w:w="3113" w:type="dxa"/>
+          </w:tcPr>
+          <w:p>
+            <w:r>
+              <w:t>Cf. infra</w:t>
+            </w:r>
+          </w:p>
+        </w:tc>
+      </w:tr>
+      <w:tr>
+        <w:tc>
+          <w:tcPr>
+            <w:tcW w:w="2547" w:type="dxa"/>
+          </w:tcPr>
+          <w:p>
+            <w:r>
+              <w:t xml:space="preserve">3.1 </w:t>
+            </w:r>
+            <w:r>
+              <w:t>Obtenir les points à afficher</w:t>
+            </w:r>
+          </w:p>
+        </w:tc>
+        <w:tc>
+          <w:tcPr>
+            <w:tcW w:w="992" w:type="dxa"/>
+          </w:tcPr>
+          <w:p>
+            <w:r>
+              <w:t>1</w:t>
+            </w:r>
+          </w:p>
+        </w:tc>
+        <w:tc>
+          <w:tcPr>
+            <w:tcW w:w="1276" w:type="dxa"/>
+          </w:tcPr>
+          <w:p>
+            <w:r>
+              <w:t>0%</w:t>
+            </w:r>
+          </w:p>
+        </w:tc>
+        <w:tc>
+          <w:tcPr>
+            <w:tcW w:w="1134" w:type="dxa"/>
+          </w:tcPr>
+          <w:p>
+            <w:r>
+              <w:t>Difficile</w:t>
+            </w:r>
+          </w:p>
+        </w:tc>
+        <w:tc>
+          <w:tcPr>
+            <w:tcW w:w="3113" w:type="dxa"/>
+          </w:tcPr>
+          <w:p>
+            <w:r>
+              <w:t>Tous les points contenus sont récupérés</w:t>
+            </w:r>
+          </w:p>
+        </w:tc>
+      </w:tr>
+      <w:tr>
+        <w:tc>
+          <w:tcPr>
+            <w:tcW w:w="2547" w:type="dxa"/>
+          </w:tcPr>
+          <w:p>
+            <w:r>
+              <w:t xml:space="preserve">3.1.1 </w:t>
+            </w:r>
+            <w:r>
+              <w:t>Requête sur un point pour obtenir un voisinage</w:t>
+            </w:r>
+          </w:p>
+        </w:tc>
+        <w:tc>
+          <w:tcPr>
+            <w:tcW w:w="992" w:type="dxa"/>
+          </w:tcPr>
+          <w:p>
+            <w:r>
+              <w:t>2</w:t>
+            </w:r>
+          </w:p>
+        </w:tc>
+        <w:tc>
+          <w:tcPr>
+            <w:tcW w:w="1276" w:type="dxa"/>
+          </w:tcPr>
+          <w:p>
+            <w:r>
+              <w:t>0%</w:t>
+            </w:r>
+          </w:p>
+        </w:tc>
+        <w:tc>
+          <w:tcPr>
+            <w:tcW w:w="1134" w:type="dxa"/>
+          </w:tcPr>
+          <w:p>
+            <w:r>
+              <w:t>Difficile</w:t>
+            </w:r>
+          </w:p>
+        </w:tc>
+        <w:tc>
+          <w:tcPr>
+            <w:tcW w:w="3113" w:type="dxa"/>
+          </w:tcPr>
+          <w:p>
+            <w:r>
+              <w:t>Tous les points correspondants sont récupérés</w:t>
+            </w:r>
+          </w:p>
+        </w:tc>
+      </w:tr>
+      <w:tr>
+        <w:tc>
+          <w:tcPr>
+            <w:tcW w:w="2547" w:type="dxa"/>
+          </w:tcPr>
+          <w:p>
+            <w:r>
+              <w:t xml:space="preserve">3.1.2 </w:t>
+            </w:r>
+            <w:r>
+              <w:t>Requête sur un volume</w:t>
+            </w:r>
+          </w:p>
+        </w:tc>
+        <w:tc>
+          <w:tcPr>
+            <w:tcW w:w="992" w:type="dxa"/>
+          </w:tcPr>
+          <w:p>
+            <w:r>
+              <w:t>1</w:t>
+            </w:r>
+          </w:p>
+        </w:tc>
+        <w:tc>
+          <w:tcPr>
+            <w:tcW w:w="1276" w:type="dxa"/>
+          </w:tcPr>
+          <w:p>
+            <w:r>
+              <w:t>0%</w:t>
+            </w:r>
+          </w:p>
+        </w:tc>
+        <w:tc>
+          <w:tcPr>
+            <w:tcW w:w="1134" w:type="dxa"/>
+          </w:tcPr>
+          <w:p>
+            <w:r>
+              <w:t>Moyen</w:t>
+            </w:r>
+          </w:p>
+        </w:tc>
+        <w:tc>
+          <w:tcPr>
+            <w:tcW w:w="3113" w:type="dxa"/>
+          </w:tcPr>
+          <w:p>
+            <w:r>
+              <w:t>Tous les points contenus sont récupérés</w:t>
+            </w:r>
+          </w:p>
+        </w:tc>
+      </w:tr>
+      <w:tr>
+        <w:tc>
+          <w:tcPr>
+            <w:tcW w:w="2547" w:type="dxa"/>
+          </w:tcPr>
+          <w:p>
+            <w:r>
+              <w:t xml:space="preserve">3.2 </w:t>
+            </w:r>
+            <w:r>
+              <w:t xml:space="preserve">Afficher les points </w:t>
+            </w:r>
+          </w:p>
+        </w:tc>
+        <w:tc>
+          <w:tcPr>
+            <w:tcW w:w="992" w:type="dxa"/>
+          </w:tcPr>
+          <w:p>
+            <w:r>
+              <w:t>2</w:t>
+            </w:r>
+          </w:p>
+        </w:tc>
+        <w:tc>
+          <w:tcPr>
+            <w:tcW w:w="1276" w:type="dxa"/>
+          </w:tcPr>
+          <w:p>
+            <w:r>
+              <w:t>0%</w:t>
+            </w:r>
+          </w:p>
+        </w:tc>
+        <w:tc>
+          <w:tcPr>
+            <w:tcW w:w="1134" w:type="dxa"/>
+          </w:tcPr>
+          <w:p>
+            <w:r>
+              <w:t>Difficile</w:t>
+            </w:r>
+          </w:p>
+        </w:tc>
+        <w:tc>
+          <w:tcPr>
+            <w:tcW w:w="3113" w:type="dxa"/>
+          </w:tcPr>
+          <w:p>
+            <w:r>
+              <w:t>Les points sont affichés au bon endroit.</w:t>
+            </w:r>
+          </w:p>
+          <w:p>
+            <w:r>
+              <w:t>Les points sélectionnés sont affichés.</w:t>
+            </w:r>
           </w:p>
         </w:tc>
       </w:tr>
     </w:tbl>
-    <w:p/>
-    <w:p/>
-    <w:p/>
-    <w:p/>
-    <w:p/>
-    <w:p/>
-    <w:p/>
-    <w:p/>
     <w:p/>
     <w:sectPr>
       <w:pgSz w:w="11906" w:h="16838"/>
@@ -1322,6 +2064,95 @@
     </w:lvl>
   </w:abstractNum>
   <w:abstractNum w:abstractNumId="1">
+    <w:nsid w:val="336B3F4A"/>
+    <w:multiLevelType w:val="hybridMultilevel"/>
+    <w:tmpl w:val="C6D6BCFC"/>
+    <w:lvl w:ilvl="0" w:tplc="040C000F">
+      <w:start w:val="1"/>
+      <w:numFmt w:val="decimal"/>
+      <w:lvlText w:val="%1."/>
+      <w:lvlJc w:val="left"/>
+      <w:pPr>
+        <w:ind w:left="720" w:hanging="360"/>
+      </w:pPr>
+      <w:rPr>
+        <w:rFonts w:hint="default"/>
+      </w:rPr>
+    </w:lvl>
+    <w:lvl w:ilvl="1" w:tplc="040C0019" w:tentative="1">
+      <w:start w:val="1"/>
+      <w:numFmt w:val="lowerLetter"/>
+      <w:lvlText w:val="%2."/>
+      <w:lvlJc w:val="left"/>
+      <w:pPr>
+        <w:ind w:left="1440" w:hanging="360"/>
+      </w:pPr>
+    </w:lvl>
+    <w:lvl w:ilvl="2" w:tplc="040C001B" w:tentative="1">
+      <w:start w:val="1"/>
+      <w:numFmt w:val="lowerRoman"/>
+      <w:lvlText w:val="%3."/>
+      <w:lvlJc w:val="right"/>
+      <w:pPr>
+        <w:ind w:left="2160" w:hanging="180"/>
+      </w:pPr>
+    </w:lvl>
+    <w:lvl w:ilvl="3" w:tplc="040C000F" w:tentative="1">
+      <w:start w:val="1"/>
+      <w:numFmt w:val="decimal"/>
+      <w:lvlText w:val="%4."/>
+      <w:lvlJc w:val="left"/>
+      <w:pPr>
+        <w:ind w:left="2880" w:hanging="360"/>
+      </w:pPr>
+    </w:lvl>
+    <w:lvl w:ilvl="4" w:tplc="040C0019" w:tentative="1">
+      <w:start w:val="1"/>
+      <w:numFmt w:val="lowerLetter"/>
+      <w:lvlText w:val="%5."/>
+      <w:lvlJc w:val="left"/>
+      <w:pPr>
+        <w:ind w:left="3600" w:hanging="360"/>
+      </w:pPr>
+    </w:lvl>
+    <w:lvl w:ilvl="5" w:tplc="040C001B" w:tentative="1">
+      <w:start w:val="1"/>
+      <w:numFmt w:val="lowerRoman"/>
+      <w:lvlText w:val="%6."/>
+      <w:lvlJc w:val="right"/>
+      <w:pPr>
+        <w:ind w:left="4320" w:hanging="180"/>
+      </w:pPr>
+    </w:lvl>
+    <w:lvl w:ilvl="6" w:tplc="040C000F" w:tentative="1">
+      <w:start w:val="1"/>
+      <w:numFmt w:val="decimal"/>
+      <w:lvlText w:val="%7."/>
+      <w:lvlJc w:val="left"/>
+      <w:pPr>
+        <w:ind w:left="5040" w:hanging="360"/>
+      </w:pPr>
+    </w:lvl>
+    <w:lvl w:ilvl="7" w:tplc="040C0019" w:tentative="1">
+      <w:start w:val="1"/>
+      <w:numFmt w:val="lowerLetter"/>
+      <w:lvlText w:val="%8."/>
+      <w:lvlJc w:val="left"/>
+      <w:pPr>
+        <w:ind w:left="5760" w:hanging="360"/>
+      </w:pPr>
+    </w:lvl>
+    <w:lvl w:ilvl="8" w:tplc="040C001B" w:tentative="1">
+      <w:start w:val="1"/>
+      <w:numFmt w:val="lowerRoman"/>
+      <w:lvlText w:val="%9."/>
+      <w:lvlJc w:val="right"/>
+      <w:pPr>
+        <w:ind w:left="6480" w:hanging="180"/>
+      </w:pPr>
+    </w:lvl>
+  </w:abstractNum>
+  <w:abstractNum w:abstractNumId="2">
     <w:nsid w:val="33B67D78"/>
     <w:multiLevelType w:val="hybridMultilevel"/>
     <w:tmpl w:val="62CA50B6"/>
@@ -1434,11 +2265,11 @@
       </w:rPr>
     </w:lvl>
   </w:abstractNum>
-  <w:abstractNum w:abstractNumId="2">
+  <w:abstractNum w:abstractNumId="3">
     <w:nsid w:val="3C513ACF"/>
-    <w:multiLevelType w:val="hybridMultilevel"/>
-    <w:tmpl w:val="92E04110"/>
-    <w:lvl w:ilvl="0" w:tplc="040C0013">
+    <w:multiLevelType w:val="multilevel"/>
+    <w:tmpl w:val="0F9292EC"/>
+    <w:lvl w:ilvl="0">
       <w:start w:val="1"/>
       <w:numFmt w:val="upperRoman"/>
       <w:lvlText w:val="%1."/>
@@ -1447,80 +2278,112 @@
         <w:ind w:left="720" w:hanging="360"/>
       </w:pPr>
     </w:lvl>
-    <w:lvl w:ilvl="1" w:tplc="040C0019" w:tentative="1">
-      <w:start w:val="1"/>
-      <w:numFmt w:val="lowerLetter"/>
-      <w:lvlText w:val="%2."/>
-      <w:lvlJc w:val="left"/>
-      <w:pPr>
-        <w:ind w:left="1440" w:hanging="360"/>
-      </w:pPr>
-    </w:lvl>
-    <w:lvl w:ilvl="2" w:tplc="040C001B" w:tentative="1">
-      <w:start w:val="1"/>
-      <w:numFmt w:val="lowerRoman"/>
-      <w:lvlText w:val="%3."/>
-      <w:lvlJc w:val="right"/>
-      <w:pPr>
-        <w:ind w:left="2160" w:hanging="180"/>
-      </w:pPr>
-    </w:lvl>
-    <w:lvl w:ilvl="3" w:tplc="040C000F" w:tentative="1">
+    <w:lvl w:ilvl="1">
       <w:start w:val="1"/>
       <w:numFmt w:val="decimal"/>
-      <w:lvlText w:val="%4."/>
-      <w:lvlJc w:val="left"/>
-      <w:pPr>
-        <w:ind w:left="2880" w:hanging="360"/>
-      </w:pPr>
-    </w:lvl>
-    <w:lvl w:ilvl="4" w:tplc="040C0019" w:tentative="1">
-      <w:start w:val="1"/>
-      <w:numFmt w:val="lowerLetter"/>
-      <w:lvlText w:val="%5."/>
-      <w:lvlJc w:val="left"/>
-      <w:pPr>
-        <w:ind w:left="3600" w:hanging="360"/>
-      </w:pPr>
-    </w:lvl>
-    <w:lvl w:ilvl="5" w:tplc="040C001B" w:tentative="1">
-      <w:start w:val="1"/>
-      <w:numFmt w:val="lowerRoman"/>
-      <w:lvlText w:val="%6."/>
-      <w:lvlJc w:val="right"/>
-      <w:pPr>
-        <w:ind w:left="4320" w:hanging="180"/>
-      </w:pPr>
-    </w:lvl>
-    <w:lvl w:ilvl="6" w:tplc="040C000F" w:tentative="1">
+      <w:isLgl/>
+      <w:lvlText w:val="%1.%2."/>
+      <w:lvlJc w:val="left"/>
+      <w:pPr>
+        <w:ind w:left="720" w:hanging="360"/>
+      </w:pPr>
+      <w:rPr>
+        <w:rFonts w:hint="default"/>
+      </w:rPr>
+    </w:lvl>
+    <w:lvl w:ilvl="2">
       <w:start w:val="1"/>
       <w:numFmt w:val="decimal"/>
-      <w:lvlText w:val="%7."/>
-      <w:lvlJc w:val="left"/>
-      <w:pPr>
-        <w:ind w:left="5040" w:hanging="360"/>
-      </w:pPr>
-    </w:lvl>
-    <w:lvl w:ilvl="7" w:tplc="040C0019" w:tentative="1">
-      <w:start w:val="1"/>
-      <w:numFmt w:val="lowerLetter"/>
-      <w:lvlText w:val="%8."/>
-      <w:lvlJc w:val="left"/>
-      <w:pPr>
-        <w:ind w:left="5760" w:hanging="360"/>
-      </w:pPr>
-    </w:lvl>
-    <w:lvl w:ilvl="8" w:tplc="040C001B" w:tentative="1">
-      <w:start w:val="1"/>
-      <w:numFmt w:val="lowerRoman"/>
-      <w:lvlText w:val="%9."/>
-      <w:lvlJc w:val="right"/>
-      <w:pPr>
-        <w:ind w:left="6480" w:hanging="180"/>
-      </w:pPr>
+      <w:isLgl/>
+      <w:lvlText w:val="%1.%2.%3."/>
+      <w:lvlJc w:val="left"/>
+      <w:pPr>
+        <w:ind w:left="1080" w:hanging="720"/>
+      </w:pPr>
+      <w:rPr>
+        <w:rFonts w:hint="default"/>
+      </w:rPr>
+    </w:lvl>
+    <w:lvl w:ilvl="3">
+      <w:start w:val="1"/>
+      <w:numFmt w:val="decimal"/>
+      <w:isLgl/>
+      <w:lvlText w:val="%1.%2.%3.%4."/>
+      <w:lvlJc w:val="left"/>
+      <w:pPr>
+        <w:ind w:left="1080" w:hanging="720"/>
+      </w:pPr>
+      <w:rPr>
+        <w:rFonts w:hint="default"/>
+      </w:rPr>
+    </w:lvl>
+    <w:lvl w:ilvl="4">
+      <w:start w:val="1"/>
+      <w:numFmt w:val="decimal"/>
+      <w:isLgl/>
+      <w:lvlText w:val="%1.%2.%3.%4.%5."/>
+      <w:lvlJc w:val="left"/>
+      <w:pPr>
+        <w:ind w:left="1440" w:hanging="1080"/>
+      </w:pPr>
+      <w:rPr>
+        <w:rFonts w:hint="default"/>
+      </w:rPr>
+    </w:lvl>
+    <w:lvl w:ilvl="5">
+      <w:start w:val="1"/>
+      <w:numFmt w:val="decimal"/>
+      <w:isLgl/>
+      <w:lvlText w:val="%1.%2.%3.%4.%5.%6."/>
+      <w:lvlJc w:val="left"/>
+      <w:pPr>
+        <w:ind w:left="1440" w:hanging="1080"/>
+      </w:pPr>
+      <w:rPr>
+        <w:rFonts w:hint="default"/>
+      </w:rPr>
+    </w:lvl>
+    <w:lvl w:ilvl="6">
+      <w:start w:val="1"/>
+      <w:numFmt w:val="decimal"/>
+      <w:isLgl/>
+      <w:lvlText w:val="%1.%2.%3.%4.%5.%6.%7."/>
+      <w:lvlJc w:val="left"/>
+      <w:pPr>
+        <w:ind w:left="1800" w:hanging="1440"/>
+      </w:pPr>
+      <w:rPr>
+        <w:rFonts w:hint="default"/>
+      </w:rPr>
+    </w:lvl>
+    <w:lvl w:ilvl="7">
+      <w:start w:val="1"/>
+      <w:numFmt w:val="decimal"/>
+      <w:isLgl/>
+      <w:lvlText w:val="%1.%2.%3.%4.%5.%6.%7.%8."/>
+      <w:lvlJc w:val="left"/>
+      <w:pPr>
+        <w:ind w:left="1800" w:hanging="1440"/>
+      </w:pPr>
+      <w:rPr>
+        <w:rFonts w:hint="default"/>
+      </w:rPr>
+    </w:lvl>
+    <w:lvl w:ilvl="8">
+      <w:start w:val="1"/>
+      <w:numFmt w:val="decimal"/>
+      <w:isLgl/>
+      <w:lvlText w:val="%1.%2.%3.%4.%5.%6.%7.%8.%9."/>
+      <w:lvlJc w:val="left"/>
+      <w:pPr>
+        <w:ind w:left="2160" w:hanging="1800"/>
+      </w:pPr>
+      <w:rPr>
+        <w:rFonts w:hint="default"/>
+      </w:rPr>
     </w:lvl>
   </w:abstractNum>
-  <w:abstractNum w:abstractNumId="3">
+  <w:abstractNum w:abstractNumId="4">
     <w:nsid w:val="44FF1D19"/>
     <w:multiLevelType w:val="hybridMultilevel"/>
     <w:tmpl w:val="0E923E20"/>
@@ -1633,7 +2496,96 @@
       </w:rPr>
     </w:lvl>
   </w:abstractNum>
-  <w:abstractNum w:abstractNumId="4">
+  <w:abstractNum w:abstractNumId="5">
+    <w:nsid w:val="5D956027"/>
+    <w:multiLevelType w:val="hybridMultilevel"/>
+    <w:tmpl w:val="BB646166"/>
+    <w:lvl w:ilvl="0" w:tplc="040C000F">
+      <w:start w:val="1"/>
+      <w:numFmt w:val="decimal"/>
+      <w:lvlText w:val="%1."/>
+      <w:lvlJc w:val="left"/>
+      <w:pPr>
+        <w:ind w:left="720" w:hanging="360"/>
+      </w:pPr>
+      <w:rPr>
+        <w:rFonts w:hint="default"/>
+      </w:rPr>
+    </w:lvl>
+    <w:lvl w:ilvl="1" w:tplc="040C0019" w:tentative="1">
+      <w:start w:val="1"/>
+      <w:numFmt w:val="lowerLetter"/>
+      <w:lvlText w:val="%2."/>
+      <w:lvlJc w:val="left"/>
+      <w:pPr>
+        <w:ind w:left="1440" w:hanging="360"/>
+      </w:pPr>
+    </w:lvl>
+    <w:lvl w:ilvl="2" w:tplc="040C001B" w:tentative="1">
+      <w:start w:val="1"/>
+      <w:numFmt w:val="lowerRoman"/>
+      <w:lvlText w:val="%3."/>
+      <w:lvlJc w:val="right"/>
+      <w:pPr>
+        <w:ind w:left="2160" w:hanging="180"/>
+      </w:pPr>
+    </w:lvl>
+    <w:lvl w:ilvl="3" w:tplc="040C000F" w:tentative="1">
+      <w:start w:val="1"/>
+      <w:numFmt w:val="decimal"/>
+      <w:lvlText w:val="%4."/>
+      <w:lvlJc w:val="left"/>
+      <w:pPr>
+        <w:ind w:left="2880" w:hanging="360"/>
+      </w:pPr>
+    </w:lvl>
+    <w:lvl w:ilvl="4" w:tplc="040C0019" w:tentative="1">
+      <w:start w:val="1"/>
+      <w:numFmt w:val="lowerLetter"/>
+      <w:lvlText w:val="%5."/>
+      <w:lvlJc w:val="left"/>
+      <w:pPr>
+        <w:ind w:left="3600" w:hanging="360"/>
+      </w:pPr>
+    </w:lvl>
+    <w:lvl w:ilvl="5" w:tplc="040C001B" w:tentative="1">
+      <w:start w:val="1"/>
+      <w:numFmt w:val="lowerRoman"/>
+      <w:lvlText w:val="%6."/>
+      <w:lvlJc w:val="right"/>
+      <w:pPr>
+        <w:ind w:left="4320" w:hanging="180"/>
+      </w:pPr>
+    </w:lvl>
+    <w:lvl w:ilvl="6" w:tplc="040C000F" w:tentative="1">
+      <w:start w:val="1"/>
+      <w:numFmt w:val="decimal"/>
+      <w:lvlText w:val="%7."/>
+      <w:lvlJc w:val="left"/>
+      <w:pPr>
+        <w:ind w:left="5040" w:hanging="360"/>
+      </w:pPr>
+    </w:lvl>
+    <w:lvl w:ilvl="7" w:tplc="040C0019" w:tentative="1">
+      <w:start w:val="1"/>
+      <w:numFmt w:val="lowerLetter"/>
+      <w:lvlText w:val="%8."/>
+      <w:lvlJc w:val="left"/>
+      <w:pPr>
+        <w:ind w:left="5760" w:hanging="360"/>
+      </w:pPr>
+    </w:lvl>
+    <w:lvl w:ilvl="8" w:tplc="040C001B" w:tentative="1">
+      <w:start w:val="1"/>
+      <w:numFmt w:val="lowerRoman"/>
+      <w:lvlText w:val="%9."/>
+      <w:lvlJc w:val="right"/>
+      <w:pPr>
+        <w:ind w:left="6480" w:hanging="180"/>
+      </w:pPr>
+    </w:lvl>
+  </w:abstractNum>
+  <w:abstractNum w:abstractNumId="6">
     <w:nsid w:val="720912D8"/>
     <w:multiLevelType w:val="hybridMultilevel"/>
     <w:tmpl w:val="4A5E70A6"/>
@@ -1747,18 +2699,24 @@
     </w:lvl>
   </w:abstractNum>
   <w:num w:numId="1">
+    <w:abstractNumId w:val="6"/>
+  </w:num>
+  <w:num w:numId="2">
     <w:abstractNumId w:val="4"/>
   </w:num>
-  <w:num w:numId="2">
+  <w:num w:numId="3">
     <w:abstractNumId w:val="3"/>
-  </w:num>
-  <w:num w:numId="3">
-    <w:abstractNumId w:val="2"/>
   </w:num>
   <w:num w:numId="4">
     <w:abstractNumId w:val="0"/>
   </w:num>
   <w:num w:numId="5">
+    <w:abstractNumId w:val="2"/>
+  </w:num>
+  <w:num w:numId="6">
+    <w:abstractNumId w:val="5"/>
+  </w:num>
+  <w:num w:numId="7">
     <w:abstractNumId w:val="1"/>
   </w:num>
 </w:numbering>
@@ -2257,6 +3215,40 @@
       <w:szCs w:val="32"/>
     </w:rPr>
   </w:style>
+  <w:style w:type="paragraph" w:styleId="Titre">
+    <w:name w:val="Title"/>
+    <w:basedOn w:val="Normal"/>
+    <w:next w:val="Normal"/>
+    <w:link w:val="TitreCar"/>
+    <w:uiPriority w:val="10"/>
+    <w:qFormat/>
+    <w:rsid w:val="00BE64AC"/>
+    <w:pPr>
+      <w:spacing w:after="0" w:line="240" w:lineRule="auto"/>
+      <w:contextualSpacing/>
+    </w:pPr>
+    <w:rPr>
+      <w:rFonts w:asciiTheme="majorHAnsi" w:eastAsiaTheme="majorEastAsia" w:hAnsiTheme="majorHAnsi" w:cstheme="majorBidi"/>
+      <w:spacing w:val="-10"/>
+      <w:kern w:val="28"/>
+      <w:sz w:val="56"/>
+      <w:szCs w:val="56"/>
+    </w:rPr>
+  </w:style>
+  <w:style w:type="character" w:customStyle="1" w:styleId="TitreCar">
+    <w:name w:val="Titre Car"/>
+    <w:basedOn w:val="Policepardfaut"/>
+    <w:link w:val="Titre"/>
+    <w:uiPriority w:val="10"/>
+    <w:rsid w:val="00BE64AC"/>
+    <w:rPr>
+      <w:rFonts w:asciiTheme="majorHAnsi" w:eastAsiaTheme="majorEastAsia" w:hAnsiTheme="majorHAnsi" w:cstheme="majorBidi"/>
+      <w:spacing w:val="-10"/>
+      <w:kern w:val="28"/>
+      <w:sz w:val="56"/>
+      <w:szCs w:val="56"/>
+    </w:rPr>
+  </w:style>
 </w:styles>
 </file>
 

</xml_diff>